<commit_message>
Auto stash before merge of "Laura" and "origin/master"
</commit_message>
<xml_diff>
--- a/Docs/Interviews/Interview_answers_Dev.docx
+++ b/Docs/Interviews/Interview_answers_Dev.docx
@@ -13,6 +13,7 @@
           <w:color w:val="852010" w:themeColor="accent3" w:themeShade="BF"/>
           <w:sz w:val="24"/>
           <w:szCs w:val="24"/>
+          <w:lang w:val="en-US"/>
         </w:rPr>
       </w:pPr>
       <w:r>
@@ -1194,13 +1195,13 @@
               <w:spacing w:val="5"/>
               <w:sz w:val="24"/>
               <w:szCs w:val="24"/>
+              <w:lang w:val="en-US"/>
             </w:rPr>
             <w:br w:type="page"/>
           </w:r>
         </w:sdtContent>
       </w:sdt>
       <w:bookmarkStart w:id="0" w:name="_Hlk525552688"/>
-      <w:proofErr w:type="spellStart"/>
       <w:r>
         <w:rPr>
           <w:b/>
@@ -1210,11 +1211,13 @@
           <w:color w:val="852010" w:themeColor="accent3" w:themeShade="BF"/>
           <w:sz w:val="24"/>
           <w:szCs w:val="24"/>
-        </w:rPr>
-        <w:t>Recap</w:t>
-      </w:r>
-      <w:proofErr w:type="spellEnd"/>
-      <w:r>
+          <w:lang w:val="en-US"/>
+        </w:rPr>
+        <w:t xml:space="preserve">Recap interview: </w:t>
+      </w:r>
+    </w:p>
+    <w:p>
+      <w:pPr>
         <w:rPr>
           <w:b/>
           <w:bCs/>
@@ -1223,12 +1226,162 @@
           <w:color w:val="852010" w:themeColor="accent3" w:themeShade="BF"/>
           <w:sz w:val="24"/>
           <w:szCs w:val="24"/>
-        </w:rPr>
-        <w:t xml:space="preserve"> interview: </w:t>
-      </w:r>
-    </w:p>
-    <w:p>
-      <w:pPr>
+          <w:lang w:val="en-US"/>
+        </w:rPr>
+      </w:pPr>
+      <w:proofErr w:type="gramStart"/>
+      <w:r>
+        <w:rPr>
+          <w:rFonts w:asciiTheme="majorHAnsi" w:hAnsiTheme="majorHAnsi"/>
+          <w:b/>
+          <w:bCs/>
+          <w:iCs/>
+          <w:color w:val="E65B01" w:themeColor="accent1" w:themeShade="BF"/>
+          <w:sz w:val="24"/>
+          <w:szCs w:val="24"/>
+          <w:lang w:val="en-US"/>
+        </w:rPr>
+        <w:t>Dat</w:t>
+      </w:r>
+      <w:r>
+        <w:rPr>
+          <w:rFonts w:asciiTheme="majorHAnsi" w:hAnsiTheme="majorHAnsi"/>
+          <w:b/>
+          <w:bCs/>
+          <w:iCs/>
+          <w:color w:val="E65B01" w:themeColor="accent1" w:themeShade="BF"/>
+          <w:sz w:val="24"/>
+          <w:szCs w:val="24"/>
+          <w:lang w:val="en-US"/>
+        </w:rPr>
+        <w:t>e</w:t>
+      </w:r>
+      <w:r>
+        <w:rPr>
+          <w:rFonts w:asciiTheme="majorHAnsi" w:hAnsiTheme="majorHAnsi"/>
+          <w:b/>
+          <w:bCs/>
+          <w:iCs/>
+          <w:color w:val="E65B01" w:themeColor="accent1" w:themeShade="BF"/>
+          <w:sz w:val="24"/>
+          <w:szCs w:val="24"/>
+          <w:lang w:val="en-US"/>
+        </w:rPr>
+        <w:t xml:space="preserve"> :</w:t>
+      </w:r>
+      <w:proofErr w:type="gramEnd"/>
+      <w:r>
+        <w:rPr>
+          <w:rFonts w:ascii="Century" w:hAnsi="Century"/>
+          <w:b/>
+          <w:bCs/>
+          <w:iCs/>
+          <w:color w:val="E65B01" w:themeColor="accent1" w:themeShade="BF"/>
+          <w:sz w:val="24"/>
+          <w:szCs w:val="24"/>
+          <w:lang w:val="en-US"/>
+        </w:rPr>
+        <w:t xml:space="preserve"> </w:t>
+      </w:r>
+      <w:r>
+        <w:rPr>
+          <w:rFonts w:ascii="Berlin Sans FB" w:hAnsi="Berlin Sans FB"/>
+          <w:b/>
+          <w:bCs/>
+          <w:i/>
+          <w:iCs/>
+          <w:color w:val="E65B01" w:themeColor="accent1" w:themeShade="BF"/>
+          <w:sz w:val="24"/>
+          <w:szCs w:val="24"/>
+          <w:lang w:val="en-US"/>
+        </w:rPr>
+        <w:t xml:space="preserve"> </w:t>
+      </w:r>
+      <w:r>
+        <w:rPr>
+          <w:rFonts w:ascii="Berlin Sans FB" w:hAnsi="Berlin Sans FB"/>
+          <w:bCs/>
+          <w:iCs/>
+          <w:color w:val="852010" w:themeColor="accent3" w:themeShade="BF"/>
+          <w:sz w:val="28"/>
+          <w:szCs w:val="28"/>
+          <w:lang w:val="en-US"/>
+        </w:rPr>
+        <w:t>10</w:t>
+      </w:r>
+      <w:r>
+        <w:rPr>
+          <w:rFonts w:ascii="Berlin Sans FB Demi" w:hAnsi="Berlin Sans FB Demi"/>
+          <w:bCs/>
+          <w:iCs/>
+          <w:color w:val="852010" w:themeColor="accent3" w:themeShade="BF"/>
+          <w:sz w:val="28"/>
+          <w:szCs w:val="28"/>
+          <w:lang w:val="en-US"/>
+        </w:rPr>
+        <w:t xml:space="preserve"> </w:t>
+      </w:r>
+      <w:r>
+        <w:rPr>
+          <w:rFonts w:ascii="Berlin Sans FB Demi" w:hAnsi="Berlin Sans FB Demi"/>
+          <w:bCs/>
+          <w:iCs/>
+          <w:color w:val="FF9966"/>
+          <w:sz w:val="28"/>
+          <w:szCs w:val="28"/>
+          <w:lang w:val="en-US"/>
+        </w:rPr>
+        <w:t xml:space="preserve">- </w:t>
+      </w:r>
+      <w:r>
+        <w:rPr>
+          <w:rFonts w:ascii="Berlin Sans FB" w:hAnsi="Berlin Sans FB"/>
+          <w:bCs/>
+          <w:iCs/>
+          <w:color w:val="852010" w:themeColor="accent3" w:themeShade="BF"/>
+          <w:sz w:val="28"/>
+          <w:szCs w:val="28"/>
+          <w:lang w:val="en-US"/>
+        </w:rPr>
+        <w:t>09</w:t>
+      </w:r>
+      <w:r>
+        <w:rPr>
+          <w:rFonts w:ascii="Berlin Sans FB Demi" w:hAnsi="Berlin Sans FB Demi"/>
+          <w:bCs/>
+          <w:iCs/>
+          <w:color w:val="852010" w:themeColor="accent3" w:themeShade="BF"/>
+          <w:sz w:val="28"/>
+          <w:szCs w:val="28"/>
+          <w:lang w:val="en-US"/>
+        </w:rPr>
+        <w:t xml:space="preserve"> </w:t>
+      </w:r>
+      <w:r>
+        <w:rPr>
+          <w:rFonts w:ascii="Berlin Sans FB Demi" w:hAnsi="Berlin Sans FB Demi"/>
+          <w:bCs/>
+          <w:iCs/>
+          <w:color w:val="FF9966"/>
+          <w:sz w:val="28"/>
+          <w:szCs w:val="28"/>
+          <w:lang w:val="en-US"/>
+        </w:rPr>
+        <w:t xml:space="preserve">- </w:t>
+      </w:r>
+      <w:r>
+        <w:rPr>
+          <w:rFonts w:ascii="Berlin Sans FB" w:hAnsi="Berlin Sans FB"/>
+          <w:bCs/>
+          <w:iCs/>
+          <w:color w:val="852010" w:themeColor="accent3" w:themeShade="BF"/>
+          <w:sz w:val="28"/>
+          <w:szCs w:val="28"/>
+          <w:lang w:val="en-US"/>
+        </w:rPr>
+        <w:t>2018</w:t>
+      </w:r>
+      <w:r>
         <w:rPr>
           <w:b/>
           <w:bCs/>
@@ -1239,160 +1392,13 @@
           <w:szCs w:val="24"/>
           <w:lang w:val="en-US"/>
         </w:rPr>
-      </w:pPr>
-      <w:proofErr w:type="gramStart"/>
-      <w:r>
-        <w:rPr>
-          <w:rFonts w:asciiTheme="majorHAnsi" w:hAnsiTheme="majorHAnsi"/>
-          <w:b/>
-          <w:bCs/>
-          <w:iCs/>
-          <w:color w:val="E65B01" w:themeColor="accent1" w:themeShade="BF"/>
-          <w:sz w:val="24"/>
-          <w:szCs w:val="24"/>
-          <w:lang w:val="en-US"/>
-        </w:rPr>
-        <w:t>Dat</w:t>
-      </w:r>
-      <w:r>
-        <w:rPr>
-          <w:rFonts w:asciiTheme="majorHAnsi" w:hAnsiTheme="majorHAnsi"/>
-          <w:b/>
-          <w:bCs/>
-          <w:iCs/>
-          <w:color w:val="E65B01" w:themeColor="accent1" w:themeShade="BF"/>
-          <w:sz w:val="24"/>
-          <w:szCs w:val="24"/>
-          <w:lang w:val="en-US"/>
-        </w:rPr>
-        <w:t>e</w:t>
-      </w:r>
-      <w:r>
-        <w:rPr>
-          <w:rFonts w:asciiTheme="majorHAnsi" w:hAnsiTheme="majorHAnsi"/>
-          <w:b/>
-          <w:bCs/>
-          <w:iCs/>
-          <w:color w:val="E65B01" w:themeColor="accent1" w:themeShade="BF"/>
-          <w:sz w:val="24"/>
-          <w:szCs w:val="24"/>
-          <w:lang w:val="en-US"/>
-        </w:rPr>
-        <w:t xml:space="preserve"> :</w:t>
-      </w:r>
-      <w:proofErr w:type="gramEnd"/>
-      <w:r>
-        <w:rPr>
-          <w:rFonts w:ascii="Century" w:hAnsi="Century"/>
-          <w:b/>
-          <w:bCs/>
-          <w:iCs/>
-          <w:color w:val="E65B01" w:themeColor="accent1" w:themeShade="BF"/>
-          <w:sz w:val="24"/>
-          <w:szCs w:val="24"/>
-          <w:lang w:val="en-US"/>
-        </w:rPr>
         <w:t xml:space="preserve"> </w:t>
       </w:r>
-      <w:r>
-        <w:rPr>
-          <w:rFonts w:ascii="Berlin Sans FB" w:hAnsi="Berlin Sans FB"/>
-          <w:b/>
-          <w:bCs/>
-          <w:i/>
-          <w:iCs/>
-          <w:color w:val="E65B01" w:themeColor="accent1" w:themeShade="BF"/>
-          <w:sz w:val="24"/>
-          <w:szCs w:val="24"/>
-          <w:lang w:val="en-US"/>
-        </w:rPr>
-        <w:t xml:space="preserve"> </w:t>
-      </w:r>
-      <w:r>
-        <w:rPr>
-          <w:rFonts w:ascii="Berlin Sans FB" w:hAnsi="Berlin Sans FB"/>
-          <w:bCs/>
-          <w:iCs/>
-          <w:color w:val="852010" w:themeColor="accent3" w:themeShade="BF"/>
-          <w:sz w:val="28"/>
-          <w:szCs w:val="28"/>
-          <w:lang w:val="en-US"/>
-        </w:rPr>
-        <w:t>10</w:t>
-      </w:r>
-      <w:r>
-        <w:rPr>
-          <w:rFonts w:ascii="Berlin Sans FB Demi" w:hAnsi="Berlin Sans FB Demi"/>
-          <w:bCs/>
-          <w:iCs/>
-          <w:color w:val="852010" w:themeColor="accent3" w:themeShade="BF"/>
-          <w:sz w:val="28"/>
-          <w:szCs w:val="28"/>
-          <w:lang w:val="en-US"/>
-        </w:rPr>
-        <w:t xml:space="preserve"> </w:t>
-      </w:r>
-      <w:r>
-        <w:rPr>
-          <w:rFonts w:ascii="Berlin Sans FB Demi" w:hAnsi="Berlin Sans FB Demi"/>
-          <w:bCs/>
-          <w:iCs/>
-          <w:color w:val="FF9966"/>
-          <w:sz w:val="28"/>
-          <w:szCs w:val="28"/>
-          <w:lang w:val="en-US"/>
-        </w:rPr>
-        <w:t xml:space="preserve">- </w:t>
-      </w:r>
-      <w:r>
-        <w:rPr>
-          <w:rFonts w:ascii="Berlin Sans FB" w:hAnsi="Berlin Sans FB"/>
-          <w:bCs/>
-          <w:iCs/>
-          <w:color w:val="852010" w:themeColor="accent3" w:themeShade="BF"/>
-          <w:sz w:val="28"/>
-          <w:szCs w:val="28"/>
-          <w:lang w:val="en-US"/>
-        </w:rPr>
-        <w:t>09</w:t>
-      </w:r>
-      <w:r>
-        <w:rPr>
-          <w:rFonts w:ascii="Berlin Sans FB Demi" w:hAnsi="Berlin Sans FB Demi"/>
-          <w:bCs/>
-          <w:iCs/>
-          <w:color w:val="852010" w:themeColor="accent3" w:themeShade="BF"/>
-          <w:sz w:val="28"/>
-          <w:szCs w:val="28"/>
-          <w:lang w:val="en-US"/>
-        </w:rPr>
-        <w:t xml:space="preserve"> </w:t>
-      </w:r>
-      <w:r>
-        <w:rPr>
-          <w:rFonts w:ascii="Berlin Sans FB Demi" w:hAnsi="Berlin Sans FB Demi"/>
-          <w:bCs/>
-          <w:iCs/>
-          <w:color w:val="FF9966"/>
-          <w:sz w:val="28"/>
-          <w:szCs w:val="28"/>
-          <w:lang w:val="en-US"/>
-        </w:rPr>
-        <w:t xml:space="preserve">- </w:t>
-      </w:r>
-      <w:r>
-        <w:rPr>
-          <w:rFonts w:ascii="Berlin Sans FB" w:hAnsi="Berlin Sans FB"/>
-          <w:bCs/>
-          <w:iCs/>
-          <w:color w:val="852010" w:themeColor="accent3" w:themeShade="BF"/>
-          <w:sz w:val="28"/>
-          <w:szCs w:val="28"/>
-          <w:lang w:val="en-US"/>
-        </w:rPr>
-        <w:t>2018</w:t>
-      </w:r>
-      <w:r>
+    </w:p>
+    <w:bookmarkEnd w:id="0"/>
+    <w:p>
+      <w:pPr>
+        <w:pStyle w:val="Geenafstand"/>
         <w:rPr>
           <w:b/>
           <w:bCs/>
@@ -1403,13 +1409,610 @@
           <w:szCs w:val="24"/>
           <w:lang w:val="en-US"/>
         </w:rPr>
+      </w:pPr>
+    </w:p>
+    <w:p>
+      <w:pPr>
+        <w:rPr>
+          <w:b/>
+          <w:bCs/>
+          <w:color w:val="E65B01" w:themeColor="accent1" w:themeShade="BF"/>
+          <w:lang w:val="en-US"/>
+        </w:rPr>
+      </w:pPr>
+    </w:p>
+    <w:p>
+      <w:pPr>
+        <w:rPr>
+          <w:b/>
+          <w:bCs/>
+          <w:color w:val="E65B01" w:themeColor="accent1" w:themeShade="BF"/>
+          <w:lang w:val="en-US"/>
+        </w:rPr>
+      </w:pPr>
+      <w:r>
+        <w:rPr>
+          <w:b/>
+          <w:bCs/>
+          <w:color w:val="E65B01" w:themeColor="accent1" w:themeShade="BF"/>
+          <w:lang w:val="en-US"/>
+        </w:rPr>
+        <w:t>W</w:t>
+      </w:r>
+      <w:r>
+        <w:rPr>
+          <w:b/>
+          <w:bCs/>
+          <w:color w:val="E65B01" w:themeColor="accent1" w:themeShade="BF"/>
+          <w:lang w:val="en-US"/>
+        </w:rPr>
+        <w:t>h</w:t>
+      </w:r>
+      <w:r>
+        <w:rPr>
+          <w:b/>
+          <w:bCs/>
+          <w:color w:val="E65B01" w:themeColor="accent1" w:themeShade="BF"/>
+          <w:lang w:val="en-US"/>
+        </w:rPr>
+        <w:t>at is your role in this department?</w:t>
+      </w:r>
+    </w:p>
+    <w:p>
+      <w:pPr>
+        <w:rPr>
+          <w:lang w:val="en-US"/>
+        </w:rPr>
+      </w:pPr>
+      <w:proofErr w:type="gramStart"/>
+      <w:r>
+        <w:rPr>
+          <w:color w:val="E65B01" w:themeColor="accent1" w:themeShade="BF"/>
+          <w:lang w:val="en-US"/>
+        </w:rPr>
+        <w:t xml:space="preserve">“ </w:t>
+      </w:r>
+      <w:r>
+        <w:rPr>
+          <w:lang w:val="en-US"/>
+        </w:rPr>
+        <w:t>As</w:t>
+      </w:r>
+      <w:proofErr w:type="gramEnd"/>
+      <w:r>
+        <w:rPr>
+          <w:lang w:val="en-US"/>
+        </w:rPr>
+        <w:t xml:space="preserve"> stated in the information, head of the department.</w:t>
+      </w:r>
+      <w:r>
+        <w:rPr>
+          <w:lang w:val="en-US"/>
+        </w:rPr>
+        <w:br/>
+        <w:t xml:space="preserve">We get orders in, we write programs, send them out, they get payed. </w:t>
+      </w:r>
+      <w:proofErr w:type="gramStart"/>
+      <w:r>
+        <w:rPr>
+          <w:lang w:val="en-US"/>
+        </w:rPr>
+        <w:t>Also</w:t>
+      </w:r>
+      <w:proofErr w:type="gramEnd"/>
+      <w:r>
+        <w:rPr>
+          <w:lang w:val="en-US"/>
+        </w:rPr>
+        <w:t xml:space="preserve"> we do maintenance.</w:t>
+      </w:r>
+    </w:p>
+    <w:p>
+      <w:pPr>
+        <w:rPr>
+          <w:color w:val="E65B01" w:themeColor="accent1" w:themeShade="BF"/>
+          <w:lang w:val="en-US"/>
+        </w:rPr>
+      </w:pPr>
+      <w:r>
+        <w:rPr>
+          <w:lang w:val="en-US"/>
+        </w:rPr>
+        <w:t>If a customer has an ongoing contract with us, we write a program that can be changed.</w:t>
+      </w:r>
+      <w:r>
+        <w:rPr>
+          <w:color w:val="E65B01" w:themeColor="accent1" w:themeShade="BF"/>
+          <w:lang w:val="en-US"/>
+        </w:rPr>
+        <w:t xml:space="preserve">” </w:t>
+      </w:r>
+    </w:p>
+    <w:p>
+      <w:pPr>
+        <w:rPr>
+          <w:lang w:val="en-US"/>
+        </w:rPr>
+      </w:pPr>
+    </w:p>
+    <w:p>
+      <w:pPr>
+        <w:rPr>
+          <w:b/>
+          <w:bCs/>
+          <w:color w:val="E65B01" w:themeColor="accent1" w:themeShade="BF"/>
+          <w:lang w:val="en-US"/>
+        </w:rPr>
+      </w:pPr>
+      <w:r>
+        <w:rPr>
+          <w:b/>
+          <w:bCs/>
+          <w:color w:val="E65B01" w:themeColor="accent1" w:themeShade="BF"/>
+          <w:lang w:val="en-US"/>
+        </w:rPr>
+        <w:t>How do your departments work?</w:t>
+      </w:r>
+    </w:p>
+    <w:p>
+      <w:pPr>
+        <w:rPr>
+          <w:lang w:val="en-US"/>
+        </w:rPr>
+      </w:pPr>
+      <w:proofErr w:type="gramStart"/>
+      <w:r>
+        <w:rPr>
+          <w:color w:val="E65B01" w:themeColor="accent1" w:themeShade="BF"/>
+          <w:lang w:val="en-US"/>
+        </w:rPr>
+        <w:t xml:space="preserve">“ </w:t>
+      </w:r>
+      <w:r>
+        <w:rPr>
+          <w:lang w:val="en-US"/>
+        </w:rPr>
+        <w:t>Sales</w:t>
+      </w:r>
+      <w:proofErr w:type="gramEnd"/>
+      <w:r>
+        <w:rPr>
+          <w:lang w:val="en-US"/>
+        </w:rPr>
+        <w:t xml:space="preserve"> begins with new client, details go to Finance, when you get the message that the client is creditworthy Development can get to work..</w:t>
+      </w:r>
+    </w:p>
+    <w:p>
+      <w:pPr>
+        <w:rPr>
+          <w:lang w:val="en-US"/>
+        </w:rPr>
+      </w:pPr>
+    </w:p>
+    <w:p>
+      <w:pPr>
+        <w:rPr>
+          <w:color w:val="E65B01" w:themeColor="accent1" w:themeShade="BF"/>
+          <w:lang w:val="en-US"/>
+        </w:rPr>
+      </w:pPr>
+      <w:r>
+        <w:rPr>
+          <w:lang w:val="en-US"/>
+        </w:rPr>
+        <w:t>The thing is when the sales acquires a new customer, they get as much information as possible.</w:t>
+      </w:r>
+      <w:r>
+        <w:rPr>
+          <w:lang w:val="en-US"/>
+        </w:rPr>
+        <w:br/>
+      </w:r>
+      <w:proofErr w:type="gramStart"/>
+      <w:r>
+        <w:rPr>
+          <w:lang w:val="en-US"/>
+        </w:rPr>
+        <w:t>If  the</w:t>
+      </w:r>
+      <w:proofErr w:type="gramEnd"/>
+      <w:r>
+        <w:rPr>
+          <w:lang w:val="en-US"/>
+        </w:rPr>
+        <w:t xml:space="preserve"> program is done we send a completion note.</w:t>
+      </w:r>
+      <w:r>
+        <w:rPr>
+          <w:lang w:val="en-US"/>
+        </w:rPr>
+        <w:br/>
+      </w:r>
+      <w:r>
+        <w:rPr>
+          <w:lang w:val="en-US"/>
+        </w:rPr>
+        <w:br/>
+        <w:t>Right now they get a notification through mail, telephone or whatever it is that day.</w:t>
+      </w:r>
+      <w:r>
+        <w:rPr>
+          <w:color w:val="E65B01" w:themeColor="accent1" w:themeShade="BF"/>
+          <w:lang w:val="en-US"/>
+        </w:rPr>
+        <w:t xml:space="preserve">” </w:t>
+      </w:r>
+    </w:p>
+    <w:p>
+      <w:pPr>
+        <w:pStyle w:val="Standard"/>
+      </w:pPr>
+    </w:p>
+    <w:p>
+      <w:pPr>
+        <w:pStyle w:val="Standard"/>
+      </w:pPr>
+    </w:p>
+    <w:p>
+      <w:pPr>
+        <w:pStyle w:val="Standard"/>
+        <w:rPr>
+          <w:b/>
+          <w:color w:val="E65B01" w:themeColor="accent1" w:themeShade="BF"/>
+          <w:sz w:val="20"/>
+          <w:szCs w:val="20"/>
+        </w:rPr>
+      </w:pPr>
+      <w:r>
+        <w:rPr>
+          <w:b/>
+          <w:color w:val="E65B01" w:themeColor="accent1" w:themeShade="BF"/>
+          <w:sz w:val="20"/>
+          <w:szCs w:val="20"/>
+        </w:rPr>
+        <w:t>How good are your employees with computers?</w:t>
+      </w:r>
+      <w:r>
+        <w:rPr>
+          <w:b/>
+          <w:color w:val="E65B01" w:themeColor="accent1" w:themeShade="BF"/>
+          <w:sz w:val="20"/>
+          <w:szCs w:val="20"/>
+        </w:rPr>
+        <w:t>’</w:t>
+      </w:r>
+    </w:p>
+    <w:p>
+      <w:pPr>
+        <w:pStyle w:val="Standard"/>
+        <w:rPr>
+          <w:b/>
+          <w:sz w:val="20"/>
+          <w:szCs w:val="20"/>
+        </w:rPr>
+      </w:pPr>
+    </w:p>
+    <w:p>
+      <w:pPr>
+        <w:pStyle w:val="Standard"/>
+        <w:rPr>
+          <w:rFonts w:asciiTheme="majorHAnsi" w:hAnsiTheme="majorHAnsi"/>
+          <w:color w:val="595959" w:themeColor="text1" w:themeTint="A6"/>
+          <w:sz w:val="20"/>
+          <w:szCs w:val="20"/>
+        </w:rPr>
+      </w:pPr>
+      <w:proofErr w:type="gramStart"/>
+      <w:r>
+        <w:rPr>
+          <w:rFonts w:asciiTheme="majorHAnsi" w:hAnsiTheme="majorHAnsi"/>
+          <w:color w:val="E65B01" w:themeColor="accent1" w:themeShade="BF"/>
+          <w:sz w:val="20"/>
+          <w:szCs w:val="20"/>
+        </w:rPr>
+        <w:t xml:space="preserve">“ </w:t>
+      </w:r>
+      <w:r>
+        <w:rPr>
+          <w:rFonts w:asciiTheme="majorHAnsi" w:hAnsiTheme="majorHAnsi"/>
+          <w:color w:val="595959" w:themeColor="text1" w:themeTint="A6"/>
+          <w:sz w:val="20"/>
+          <w:szCs w:val="20"/>
+        </w:rPr>
+        <w:t>Very</w:t>
+      </w:r>
+      <w:proofErr w:type="gramEnd"/>
+      <w:r>
+        <w:rPr>
+          <w:rFonts w:asciiTheme="majorHAnsi" w:hAnsiTheme="majorHAnsi"/>
+          <w:color w:val="595959" w:themeColor="text1" w:themeTint="A6"/>
+          <w:sz w:val="20"/>
+          <w:szCs w:val="20"/>
+        </w:rPr>
+        <w:t xml:space="preserve"> efficient, since they are programmers.</w:t>
+      </w:r>
+    </w:p>
+    <w:p>
+      <w:pPr>
+        <w:pStyle w:val="Standard"/>
+        <w:rPr>
+          <w:rFonts w:asciiTheme="majorHAnsi" w:hAnsiTheme="majorHAnsi"/>
+          <w:color w:val="595959" w:themeColor="text1" w:themeTint="A6"/>
+          <w:sz w:val="20"/>
+          <w:szCs w:val="20"/>
+        </w:rPr>
+      </w:pPr>
+    </w:p>
+    <w:p>
+      <w:pPr>
+        <w:pStyle w:val="Standard"/>
+        <w:rPr>
+          <w:rFonts w:asciiTheme="majorHAnsi" w:hAnsiTheme="majorHAnsi"/>
+          <w:color w:val="E65B01" w:themeColor="accent1" w:themeShade="BF"/>
+          <w:sz w:val="20"/>
+          <w:szCs w:val="20"/>
+        </w:rPr>
+      </w:pPr>
+      <w:r>
+        <w:rPr>
+          <w:rFonts w:asciiTheme="majorHAnsi" w:hAnsiTheme="majorHAnsi"/>
+          <w:color w:val="595959" w:themeColor="text1" w:themeTint="A6"/>
+          <w:sz w:val="20"/>
+          <w:szCs w:val="20"/>
+        </w:rPr>
+        <w:t>As I said we are still using office, when we started we were with about 10 people, and then office would be fine, since its just 10 people. The departments were in the same room, so</w:t>
+      </w:r>
+      <w:r>
+        <w:rPr>
+          <w:rFonts w:asciiTheme="majorHAnsi" w:hAnsiTheme="majorHAnsi"/>
+          <w:color w:val="595959" w:themeColor="text1" w:themeTint="A6"/>
+          <w:sz w:val="20"/>
+          <w:szCs w:val="20"/>
+        </w:rPr>
+        <w:br/>
+        <w:t xml:space="preserve">after a lot of growing, we now are hitting the limits of those programs. </w:t>
+      </w:r>
+      <w:proofErr w:type="gramStart"/>
+      <w:r>
+        <w:rPr>
+          <w:rFonts w:asciiTheme="majorHAnsi" w:hAnsiTheme="majorHAnsi"/>
+          <w:color w:val="595959" w:themeColor="text1" w:themeTint="A6"/>
+          <w:sz w:val="20"/>
+          <w:szCs w:val="20"/>
+        </w:rPr>
+        <w:t>So</w:t>
+      </w:r>
+      <w:proofErr w:type="gramEnd"/>
+      <w:r>
+        <w:rPr>
+          <w:rFonts w:asciiTheme="majorHAnsi" w:hAnsiTheme="majorHAnsi"/>
+          <w:color w:val="595959" w:themeColor="text1" w:themeTint="A6"/>
+          <w:sz w:val="20"/>
+          <w:szCs w:val="20"/>
+        </w:rPr>
+        <w:t xml:space="preserve"> things get lost, mistakes happen. Customers get bad products because of it.</w:t>
+      </w:r>
+    </w:p>
+    <w:p>
+      <w:pPr>
+        <w:pStyle w:val="Standard"/>
+        <w:rPr>
+          <w:rFonts w:asciiTheme="majorHAnsi" w:hAnsiTheme="majorHAnsi"/>
+          <w:color w:val="595959" w:themeColor="text1" w:themeTint="A6"/>
+          <w:sz w:val="20"/>
+          <w:szCs w:val="20"/>
+        </w:rPr>
+      </w:pPr>
+    </w:p>
+    <w:p>
+      <w:pPr>
+        <w:pStyle w:val="Standard"/>
+        <w:rPr>
+          <w:rFonts w:asciiTheme="majorHAnsi" w:hAnsiTheme="majorHAnsi"/>
+          <w:color w:val="595959" w:themeColor="text1" w:themeTint="A6"/>
+          <w:sz w:val="20"/>
+          <w:szCs w:val="20"/>
+        </w:rPr>
+      </w:pPr>
+    </w:p>
+    <w:p>
+      <w:pPr>
+        <w:pStyle w:val="Standard"/>
+        <w:rPr>
+          <w:rFonts w:asciiTheme="majorHAnsi" w:hAnsiTheme="majorHAnsi"/>
+          <w:color w:val="595959" w:themeColor="text1" w:themeTint="A6"/>
+          <w:sz w:val="20"/>
+          <w:szCs w:val="20"/>
+        </w:rPr>
+      </w:pPr>
+      <w:r>
+        <w:rPr>
+          <w:rFonts w:asciiTheme="majorHAnsi" w:hAnsiTheme="majorHAnsi"/>
+          <w:color w:val="595959" w:themeColor="text1" w:themeTint="A6"/>
+          <w:sz w:val="20"/>
+          <w:szCs w:val="20"/>
+        </w:rPr>
+        <w:t>Same problem as before, things don’t get updated.</w:t>
+      </w:r>
+    </w:p>
+    <w:p>
+      <w:pPr>
+        <w:pStyle w:val="Standard"/>
+        <w:rPr>
+          <w:rFonts w:asciiTheme="majorHAnsi" w:hAnsiTheme="majorHAnsi"/>
+          <w:color w:val="595959" w:themeColor="text1" w:themeTint="A6"/>
+          <w:sz w:val="20"/>
+          <w:szCs w:val="20"/>
+        </w:rPr>
+      </w:pPr>
+    </w:p>
+    <w:p>
+      <w:pPr>
+        <w:pStyle w:val="Standard"/>
+        <w:rPr>
+          <w:rFonts w:asciiTheme="majorHAnsi" w:hAnsiTheme="majorHAnsi"/>
+          <w:color w:val="E65B01" w:themeColor="accent1" w:themeShade="BF"/>
+        </w:rPr>
+      </w:pPr>
+      <w:r>
+        <w:rPr>
+          <w:rFonts w:asciiTheme="majorHAnsi" w:hAnsiTheme="majorHAnsi"/>
+          <w:color w:val="595959" w:themeColor="text1" w:themeTint="A6"/>
+          <w:sz w:val="20"/>
+          <w:szCs w:val="20"/>
+        </w:rPr>
+        <w:t>Just the data from their own department needs to be changed, there is no need for Development to be able to edit other departments data</w:t>
+      </w:r>
+      <w:r>
+        <w:rPr>
+          <w:rFonts w:asciiTheme="majorHAnsi" w:hAnsiTheme="majorHAnsi"/>
+          <w:color w:val="595959" w:themeColor="text1" w:themeTint="A6"/>
+        </w:rPr>
+        <w:t>.</w:t>
+      </w:r>
+      <w:r>
+        <w:rPr>
+          <w:rFonts w:asciiTheme="majorHAnsi" w:hAnsiTheme="majorHAnsi"/>
+          <w:color w:val="E65B01" w:themeColor="accent1" w:themeShade="BF"/>
+        </w:rPr>
+        <w:t xml:space="preserve">” </w:t>
+      </w:r>
+    </w:p>
+    <w:p>
+      <w:pPr>
+        <w:pStyle w:val="Standard"/>
+        <w:rPr>
+          <w:rFonts w:asciiTheme="majorHAnsi" w:hAnsiTheme="majorHAnsi"/>
+          <w:color w:val="595959" w:themeColor="text1" w:themeTint="A6"/>
+        </w:rPr>
+      </w:pPr>
+    </w:p>
+    <w:p>
+      <w:pPr>
+        <w:pStyle w:val="Standard"/>
+        <w:rPr>
+          <w:rFonts w:asciiTheme="majorHAnsi" w:hAnsiTheme="majorHAnsi"/>
+          <w:b/>
+          <w:color w:val="852010" w:themeColor="accent3" w:themeShade="BF"/>
+          <w:sz w:val="20"/>
+          <w:szCs w:val="20"/>
+        </w:rPr>
+      </w:pPr>
+      <w:r>
+        <w:rPr>
+          <w:rFonts w:asciiTheme="majorHAnsi" w:hAnsiTheme="majorHAnsi"/>
+          <w:b/>
+          <w:color w:val="852010" w:themeColor="accent3" w:themeShade="BF"/>
+          <w:sz w:val="20"/>
+          <w:szCs w:val="20"/>
+        </w:rPr>
+        <w:t>Dev</w:t>
+      </w:r>
+      <w:r>
+        <w:rPr>
+          <w:rFonts w:asciiTheme="majorHAnsi" w:hAnsiTheme="majorHAnsi"/>
+          <w:b/>
+          <w:color w:val="852010" w:themeColor="accent3" w:themeShade="BF"/>
+          <w:sz w:val="20"/>
+          <w:szCs w:val="20"/>
+        </w:rPr>
+        <w:t>elopment</w:t>
+      </w:r>
+      <w:r>
+        <w:rPr>
+          <w:rFonts w:asciiTheme="majorHAnsi" w:hAnsiTheme="majorHAnsi"/>
+          <w:b/>
+          <w:color w:val="852010" w:themeColor="accent3" w:themeShade="BF"/>
+          <w:sz w:val="20"/>
+          <w:szCs w:val="20"/>
+        </w:rPr>
         <w:t xml:space="preserve"> </w:t>
       </w:r>
-    </w:p>
-    <w:bookmarkEnd w:id="0"/>
-    <w:p>
-      <w:pPr>
-        <w:pStyle w:val="Geenafstand"/>
+      <w:proofErr w:type="gramStart"/>
+      <w:r>
+        <w:rPr>
+          <w:rFonts w:asciiTheme="majorHAnsi" w:hAnsiTheme="majorHAnsi"/>
+          <w:b/>
+          <w:color w:val="852010" w:themeColor="accent3" w:themeShade="BF"/>
+          <w:sz w:val="20"/>
+          <w:szCs w:val="20"/>
+        </w:rPr>
+        <w:t>prefers to have</w:t>
+      </w:r>
+      <w:proofErr w:type="gramEnd"/>
+      <w:r>
+        <w:rPr>
+          <w:rFonts w:asciiTheme="majorHAnsi" w:hAnsiTheme="majorHAnsi"/>
+          <w:b/>
+          <w:color w:val="852010" w:themeColor="accent3" w:themeShade="BF"/>
+          <w:sz w:val="20"/>
+          <w:szCs w:val="20"/>
+        </w:rPr>
+        <w:t xml:space="preserve"> just</w:t>
+      </w:r>
+      <w:r>
+        <w:rPr>
+          <w:rFonts w:asciiTheme="majorHAnsi" w:hAnsiTheme="majorHAnsi"/>
+          <w:b/>
+          <w:color w:val="852010" w:themeColor="accent3" w:themeShade="BF"/>
+          <w:sz w:val="20"/>
+          <w:szCs w:val="20"/>
+        </w:rPr>
+        <w:t xml:space="preserve"> 1 account </w:t>
+      </w:r>
+      <w:r>
+        <w:rPr>
+          <w:rFonts w:asciiTheme="majorHAnsi" w:hAnsiTheme="majorHAnsi"/>
+          <w:b/>
+          <w:color w:val="852010" w:themeColor="accent3" w:themeShade="BF"/>
+          <w:sz w:val="20"/>
+          <w:szCs w:val="20"/>
+        </w:rPr>
+        <w:t xml:space="preserve">for the whole department </w:t>
+      </w:r>
+      <w:r>
+        <w:rPr>
+          <w:rFonts w:asciiTheme="majorHAnsi" w:hAnsiTheme="majorHAnsi"/>
+          <w:b/>
+          <w:color w:val="852010" w:themeColor="accent3" w:themeShade="BF"/>
+          <w:sz w:val="20"/>
+          <w:szCs w:val="20"/>
+        </w:rPr>
+        <w:t>as well.</w:t>
+      </w:r>
+    </w:p>
+    <w:p>
+      <w:pPr>
+        <w:pStyle w:val="Standard"/>
+      </w:pPr>
+    </w:p>
+    <w:p>
+      <w:pPr>
+        <w:pStyle w:val="Standard"/>
+      </w:pPr>
+    </w:p>
+    <w:p>
+      <w:pPr>
+        <w:pStyle w:val="Standard"/>
+      </w:pPr>
+      <w:r>
+        <w:br/>
+      </w:r>
+    </w:p>
+    <w:p>
+      <w:pPr>
+        <w:pStyle w:val="Standard"/>
+      </w:pPr>
+    </w:p>
+    <w:p>
+      <w:pPr>
+        <w:pStyle w:val="Standard"/>
+      </w:pPr>
+    </w:p>
+    <w:p>
+      <w:pPr>
+        <w:shd w:val="clear" w:color="auto" w:fill="FFFFFF"/>
+        <w:spacing w:after="0" w:line="240" w:lineRule="auto"/>
         <w:rPr>
           <w:b/>
           <w:bCs/>
@@ -1418,506 +2021,10 @@
           <w:color w:val="852010" w:themeColor="accent3" w:themeShade="BF"/>
           <w:sz w:val="24"/>
           <w:szCs w:val="24"/>
-        </w:rPr>
-      </w:pPr>
-    </w:p>
-    <w:p>
-      <w:pPr>
-        <w:rPr>
-          <w:b/>
-          <w:bCs/>
-          <w:color w:val="E65B01" w:themeColor="accent1" w:themeShade="BF"/>
-        </w:rPr>
-      </w:pPr>
-    </w:p>
-    <w:p>
-      <w:pPr>
-        <w:rPr>
-          <w:b/>
-          <w:bCs/>
-          <w:color w:val="E65B01" w:themeColor="accent1" w:themeShade="BF"/>
-          <w:lang w:val="en-US"/>
-        </w:rPr>
-      </w:pPr>
-      <w:r>
-        <w:rPr>
-          <w:b/>
-          <w:bCs/>
-          <w:color w:val="E65B01" w:themeColor="accent1" w:themeShade="BF"/>
-          <w:lang w:val="en-US"/>
-        </w:rPr>
-        <w:t>W</w:t>
-      </w:r>
-      <w:r>
-        <w:rPr>
-          <w:b/>
-          <w:bCs/>
-          <w:color w:val="E65B01" w:themeColor="accent1" w:themeShade="BF"/>
-          <w:lang w:val="en-US"/>
-        </w:rPr>
-        <w:t>h</w:t>
-      </w:r>
-      <w:r>
-        <w:rPr>
-          <w:b/>
-          <w:bCs/>
-          <w:color w:val="E65B01" w:themeColor="accent1" w:themeShade="BF"/>
-          <w:lang w:val="en-US"/>
-        </w:rPr>
-        <w:t>at is your role in this department?</w:t>
-      </w:r>
-    </w:p>
-    <w:p>
-      <w:pPr>
-        <w:rPr>
-          <w:lang w:val="en-US"/>
-        </w:rPr>
-      </w:pPr>
-      <w:r>
-        <w:rPr>
-          <w:lang w:val="en-US"/>
-        </w:rPr>
-        <w:t>As stated in the information, head of the department.</w:t>
-      </w:r>
-      <w:r>
-        <w:rPr>
-          <w:lang w:val="en-US"/>
-        </w:rPr>
-        <w:br/>
-        <w:t xml:space="preserve">We get orders in, we write programs, send them out, they get payed. </w:t>
-      </w:r>
-      <w:proofErr w:type="gramStart"/>
-      <w:r>
-        <w:rPr>
-          <w:lang w:val="en-US"/>
-        </w:rPr>
-        <w:t>Also</w:t>
-      </w:r>
-      <w:proofErr w:type="gramEnd"/>
-      <w:r>
-        <w:rPr>
-          <w:lang w:val="en-US"/>
-        </w:rPr>
-        <w:t xml:space="preserve"> we do maintenance.</w:t>
-      </w:r>
-    </w:p>
-    <w:p>
-      <w:pPr>
-        <w:rPr>
-          <w:lang w:val="en-US"/>
-        </w:rPr>
-      </w:pPr>
-      <w:r>
-        <w:rPr>
-          <w:lang w:val="en-US"/>
-        </w:rPr>
-        <w:t>If a customer has an ongoing contract with us, we write a program that can be changed.</w:t>
-      </w:r>
-    </w:p>
-    <w:p>
-      <w:pPr>
-        <w:rPr>
-          <w:lang w:val="en-US"/>
-        </w:rPr>
-      </w:pPr>
-    </w:p>
-    <w:p>
-      <w:pPr>
-        <w:rPr>
-          <w:b/>
-          <w:bCs/>
-          <w:color w:val="E65B01" w:themeColor="accent1" w:themeShade="BF"/>
-          <w:lang w:val="en-US"/>
-        </w:rPr>
-      </w:pPr>
-      <w:r>
-        <w:rPr>
-          <w:b/>
-          <w:bCs/>
-          <w:color w:val="E65B01" w:themeColor="accent1" w:themeShade="BF"/>
-          <w:lang w:val="en-US"/>
-        </w:rPr>
-        <w:t>How do your departments work?</w:t>
-      </w:r>
-    </w:p>
-    <w:p>
-      <w:pPr>
-        <w:rPr>
-          <w:lang w:val="en-US"/>
-        </w:rPr>
-      </w:pPr>
-      <w:r>
-        <w:rPr>
-          <w:lang w:val="en-US"/>
-        </w:rPr>
-        <w:t xml:space="preserve">Sales begins with new client, details go to Finance, when you get the message that the client is creditworthy Development can get to </w:t>
-      </w:r>
-      <w:proofErr w:type="gramStart"/>
-      <w:r>
-        <w:rPr>
-          <w:lang w:val="en-US"/>
-        </w:rPr>
-        <w:t>work..</w:t>
-      </w:r>
-      <w:proofErr w:type="gramEnd"/>
-    </w:p>
-    <w:p>
-      <w:pPr>
-        <w:rPr>
-          <w:lang w:val="en-US"/>
-        </w:rPr>
-      </w:pPr>
-    </w:p>
-    <w:p>
-      <w:pPr>
-        <w:rPr>
-          <w:lang w:val="en-US"/>
-        </w:rPr>
-      </w:pPr>
-      <w:r>
-        <w:rPr>
-          <w:lang w:val="en-US"/>
-        </w:rPr>
-        <w:t>The thing is when the sales acquires a new customer, they get as much information as possible.</w:t>
-      </w:r>
-      <w:r>
-        <w:rPr>
-          <w:lang w:val="en-US"/>
-        </w:rPr>
-        <w:br/>
-      </w:r>
-      <w:proofErr w:type="gramStart"/>
-      <w:r>
-        <w:rPr>
-          <w:lang w:val="en-US"/>
-        </w:rPr>
-        <w:t>If  the</w:t>
-      </w:r>
-      <w:proofErr w:type="gramEnd"/>
-      <w:r>
-        <w:rPr>
-          <w:lang w:val="en-US"/>
-        </w:rPr>
-        <w:t xml:space="preserve"> program is done we send a completion note.</w:t>
-      </w:r>
-      <w:r>
-        <w:rPr>
-          <w:lang w:val="en-US"/>
-        </w:rPr>
-        <w:br/>
-      </w:r>
-      <w:r>
-        <w:rPr>
-          <w:lang w:val="en-US"/>
-        </w:rPr>
-        <w:br/>
-        <w:t>Right now they get a notification through mail, telephone or whatever it is that day.</w:t>
-      </w:r>
-      <w:r>
-        <w:rPr>
-          <w:lang w:val="en-US"/>
-        </w:rPr>
-        <w:t xml:space="preserve"> </w:t>
-      </w:r>
-    </w:p>
-    <w:p>
-      <w:pPr>
-        <w:pStyle w:val="Standard"/>
-      </w:pPr>
-    </w:p>
-    <w:p>
-      <w:pPr>
-        <w:pStyle w:val="Standard"/>
-      </w:pPr>
-    </w:p>
-    <w:p>
-      <w:pPr>
-        <w:pStyle w:val="Standard"/>
-        <w:rPr>
-          <w:b/>
-          <w:color w:val="E65B01" w:themeColor="accent1" w:themeShade="BF"/>
-          <w:sz w:val="20"/>
-          <w:szCs w:val="20"/>
-        </w:rPr>
-      </w:pPr>
-      <w:r>
-        <w:rPr>
-          <w:b/>
-          <w:color w:val="E65B01" w:themeColor="accent1" w:themeShade="BF"/>
-          <w:sz w:val="20"/>
-          <w:szCs w:val="20"/>
-        </w:rPr>
-        <w:t>How good are your employees with computers?</w:t>
-      </w:r>
-      <w:r>
-        <w:rPr>
-          <w:b/>
-          <w:color w:val="E65B01" w:themeColor="accent1" w:themeShade="BF"/>
-          <w:sz w:val="20"/>
-          <w:szCs w:val="20"/>
-        </w:rPr>
-        <w:t>’</w:t>
-      </w:r>
-    </w:p>
-    <w:p>
-      <w:pPr>
-        <w:pStyle w:val="Standard"/>
-        <w:rPr>
-          <w:b/>
-          <w:sz w:val="20"/>
-          <w:szCs w:val="20"/>
-        </w:rPr>
-      </w:pPr>
-    </w:p>
-    <w:p>
-      <w:pPr>
-        <w:pStyle w:val="Standard"/>
-        <w:rPr>
-          <w:rFonts w:asciiTheme="majorHAnsi" w:hAnsiTheme="majorHAnsi"/>
-          <w:color w:val="595959" w:themeColor="text1" w:themeTint="A6"/>
-          <w:sz w:val="20"/>
-          <w:szCs w:val="20"/>
-        </w:rPr>
-      </w:pPr>
-      <w:r>
-        <w:rPr>
-          <w:rFonts w:asciiTheme="majorHAnsi" w:hAnsiTheme="majorHAnsi"/>
-          <w:color w:val="595959" w:themeColor="text1" w:themeTint="A6"/>
-          <w:sz w:val="20"/>
-          <w:szCs w:val="20"/>
-        </w:rPr>
-        <w:t>Very efficient, since they are programmers.</w:t>
-      </w:r>
-    </w:p>
-    <w:p>
-      <w:pPr>
-        <w:pStyle w:val="Standard"/>
-        <w:rPr>
-          <w:rFonts w:asciiTheme="majorHAnsi" w:hAnsiTheme="majorHAnsi"/>
-          <w:color w:val="595959" w:themeColor="text1" w:themeTint="A6"/>
-          <w:sz w:val="20"/>
-          <w:szCs w:val="20"/>
-        </w:rPr>
-      </w:pPr>
-    </w:p>
-    <w:p>
-      <w:pPr>
-        <w:pStyle w:val="Standard"/>
-        <w:rPr>
-          <w:rFonts w:asciiTheme="majorHAnsi" w:hAnsiTheme="majorHAnsi"/>
-          <w:color w:val="595959" w:themeColor="text1" w:themeTint="A6"/>
-          <w:sz w:val="20"/>
-          <w:szCs w:val="20"/>
-        </w:rPr>
-      </w:pPr>
-      <w:r>
-        <w:rPr>
-          <w:rFonts w:asciiTheme="majorHAnsi" w:hAnsiTheme="majorHAnsi"/>
-          <w:color w:val="595959" w:themeColor="text1" w:themeTint="A6"/>
-          <w:sz w:val="20"/>
-          <w:szCs w:val="20"/>
-        </w:rPr>
-        <w:t>As I said we are still using office, when we started we were with about 10 people, and then office would be fine, since its just 10 people. The departments were in the same room, so</w:t>
-      </w:r>
-      <w:r>
-        <w:rPr>
-          <w:rFonts w:asciiTheme="majorHAnsi" w:hAnsiTheme="majorHAnsi"/>
-          <w:color w:val="595959" w:themeColor="text1" w:themeTint="A6"/>
-          <w:sz w:val="20"/>
-          <w:szCs w:val="20"/>
-        </w:rPr>
-        <w:br/>
-        <w:t xml:space="preserve">after a lot of growing, we now are hitting the limits of those programs. </w:t>
-      </w:r>
-      <w:proofErr w:type="gramStart"/>
-      <w:r>
-        <w:rPr>
-          <w:rFonts w:asciiTheme="majorHAnsi" w:hAnsiTheme="majorHAnsi"/>
-          <w:color w:val="595959" w:themeColor="text1" w:themeTint="A6"/>
-          <w:sz w:val="20"/>
-          <w:szCs w:val="20"/>
-        </w:rPr>
-        <w:t>So</w:t>
-      </w:r>
-      <w:proofErr w:type="gramEnd"/>
-      <w:r>
-        <w:rPr>
-          <w:rFonts w:asciiTheme="majorHAnsi" w:hAnsiTheme="majorHAnsi"/>
-          <w:color w:val="595959" w:themeColor="text1" w:themeTint="A6"/>
-          <w:sz w:val="20"/>
-          <w:szCs w:val="20"/>
-        </w:rPr>
-        <w:t xml:space="preserve"> things get lost, mistakes happen. Customers get bad products because of it.</w:t>
-      </w:r>
-    </w:p>
-    <w:p>
-      <w:pPr>
-        <w:pStyle w:val="Standard"/>
-        <w:rPr>
-          <w:rFonts w:asciiTheme="majorHAnsi" w:hAnsiTheme="majorHAnsi"/>
-          <w:color w:val="595959" w:themeColor="text1" w:themeTint="A6"/>
-          <w:sz w:val="20"/>
-          <w:szCs w:val="20"/>
-        </w:rPr>
-      </w:pPr>
-    </w:p>
-    <w:p>
-      <w:pPr>
-        <w:pStyle w:val="Standard"/>
-        <w:rPr>
-          <w:rFonts w:asciiTheme="majorHAnsi" w:hAnsiTheme="majorHAnsi"/>
-          <w:color w:val="595959" w:themeColor="text1" w:themeTint="A6"/>
-          <w:sz w:val="20"/>
-          <w:szCs w:val="20"/>
-        </w:rPr>
-      </w:pPr>
-    </w:p>
-    <w:p>
-      <w:pPr>
-        <w:pStyle w:val="Standard"/>
-        <w:rPr>
-          <w:rFonts w:asciiTheme="majorHAnsi" w:hAnsiTheme="majorHAnsi"/>
-          <w:color w:val="595959" w:themeColor="text1" w:themeTint="A6"/>
-          <w:sz w:val="20"/>
-          <w:szCs w:val="20"/>
-        </w:rPr>
-      </w:pPr>
-      <w:r>
-        <w:rPr>
-          <w:rFonts w:asciiTheme="majorHAnsi" w:hAnsiTheme="majorHAnsi"/>
-          <w:color w:val="595959" w:themeColor="text1" w:themeTint="A6"/>
-          <w:sz w:val="20"/>
-          <w:szCs w:val="20"/>
-        </w:rPr>
-        <w:t>Same problem as before, things don’t get updated.</w:t>
-      </w:r>
-    </w:p>
-    <w:p>
-      <w:pPr>
-        <w:pStyle w:val="Standard"/>
-        <w:rPr>
-          <w:rFonts w:asciiTheme="majorHAnsi" w:hAnsiTheme="majorHAnsi"/>
-          <w:color w:val="595959" w:themeColor="text1" w:themeTint="A6"/>
-          <w:sz w:val="20"/>
-          <w:szCs w:val="20"/>
-        </w:rPr>
-      </w:pPr>
-    </w:p>
-    <w:p>
-      <w:pPr>
-        <w:pStyle w:val="Standard"/>
-        <w:rPr>
-          <w:rFonts w:asciiTheme="majorHAnsi" w:hAnsiTheme="majorHAnsi"/>
-          <w:color w:val="595959" w:themeColor="text1" w:themeTint="A6"/>
-        </w:rPr>
-      </w:pPr>
-      <w:r>
-        <w:rPr>
-          <w:rFonts w:asciiTheme="majorHAnsi" w:hAnsiTheme="majorHAnsi"/>
-          <w:color w:val="595959" w:themeColor="text1" w:themeTint="A6"/>
-          <w:sz w:val="20"/>
-          <w:szCs w:val="20"/>
-        </w:rPr>
-        <w:t>Just the data from their own department needs to be changed, there is no need for Development to be able to edit other departments data</w:t>
-      </w:r>
-      <w:r>
-        <w:rPr>
-          <w:rFonts w:asciiTheme="majorHAnsi" w:hAnsiTheme="majorHAnsi"/>
-          <w:color w:val="595959" w:themeColor="text1" w:themeTint="A6"/>
-        </w:rPr>
-        <w:t>.</w:t>
-      </w:r>
-    </w:p>
-    <w:p>
-      <w:pPr>
-        <w:pStyle w:val="Standard"/>
-        <w:rPr>
-          <w:rFonts w:asciiTheme="majorHAnsi" w:hAnsiTheme="majorHAnsi"/>
-          <w:color w:val="595959" w:themeColor="text1" w:themeTint="A6"/>
-        </w:rPr>
-      </w:pPr>
-    </w:p>
-    <w:p>
-      <w:pPr>
-        <w:pStyle w:val="Standard"/>
-        <w:rPr>
-          <w:rFonts w:asciiTheme="majorHAnsi" w:hAnsiTheme="majorHAnsi"/>
-          <w:color w:val="852010" w:themeColor="accent3" w:themeShade="BF"/>
-          <w:sz w:val="20"/>
-          <w:szCs w:val="20"/>
-        </w:rPr>
-      </w:pPr>
-      <w:r>
-        <w:rPr>
-          <w:rFonts w:asciiTheme="majorHAnsi" w:hAnsiTheme="majorHAnsi"/>
-          <w:color w:val="852010" w:themeColor="accent3" w:themeShade="BF"/>
-          <w:sz w:val="20"/>
-          <w:szCs w:val="20"/>
-        </w:rPr>
-        <w:t>Dev prefers to have just</w:t>
-      </w:r>
-      <w:r>
-        <w:rPr>
-          <w:rFonts w:asciiTheme="majorHAnsi" w:hAnsiTheme="majorHAnsi"/>
-          <w:color w:val="852010" w:themeColor="accent3" w:themeShade="BF"/>
-          <w:sz w:val="20"/>
-          <w:szCs w:val="20"/>
-        </w:rPr>
-        <w:t xml:space="preserve"> 1 account </w:t>
-      </w:r>
-      <w:r>
-        <w:rPr>
-          <w:rFonts w:asciiTheme="majorHAnsi" w:hAnsiTheme="majorHAnsi"/>
-          <w:color w:val="852010" w:themeColor="accent3" w:themeShade="BF"/>
-          <w:sz w:val="20"/>
-          <w:szCs w:val="20"/>
-        </w:rPr>
-        <w:t xml:space="preserve">for the whole department </w:t>
-      </w:r>
-      <w:bookmarkStart w:id="1" w:name="_GoBack"/>
-      <w:bookmarkEnd w:id="1"/>
-      <w:r>
-        <w:rPr>
-          <w:rFonts w:asciiTheme="majorHAnsi" w:hAnsiTheme="majorHAnsi"/>
-          <w:color w:val="852010" w:themeColor="accent3" w:themeShade="BF"/>
-          <w:sz w:val="20"/>
-          <w:szCs w:val="20"/>
-        </w:rPr>
-        <w:t>as well.</w:t>
-      </w:r>
-    </w:p>
-    <w:p>
-      <w:pPr>
-        <w:pStyle w:val="Standard"/>
-      </w:pPr>
-    </w:p>
-    <w:p>
-      <w:pPr>
-        <w:pStyle w:val="Standard"/>
-      </w:pPr>
-    </w:p>
-    <w:p>
-      <w:pPr>
-        <w:pStyle w:val="Standard"/>
-      </w:pPr>
-      <w:r>
-        <w:br/>
-      </w:r>
-    </w:p>
-    <w:p>
-      <w:pPr>
-        <w:pStyle w:val="Standard"/>
-      </w:pPr>
-    </w:p>
-    <w:p>
-      <w:pPr>
-        <w:pStyle w:val="Standard"/>
-      </w:pPr>
-    </w:p>
-    <w:p>
-      <w:pPr>
-        <w:shd w:val="clear" w:color="auto" w:fill="FFFFFF"/>
-        <w:spacing w:after="0" w:line="240" w:lineRule="auto"/>
+          <w:lang w:val="en-US"/>
+        </w:rPr>
+      </w:pPr>
+      <w:r>
         <w:rPr>
           <w:b/>
           <w:bCs/>
@@ -1926,10 +2033,13 @@
           <w:color w:val="852010" w:themeColor="accent3" w:themeShade="BF"/>
           <w:sz w:val="24"/>
           <w:szCs w:val="24"/>
-        </w:rPr>
-      </w:pPr>
-      <w:proofErr w:type="spellStart"/>
-      <w:r>
+          <w:lang w:val="en-US"/>
+        </w:rPr>
+        <w:t xml:space="preserve">Recap email questions: </w:t>
+      </w:r>
+    </w:p>
+    <w:p>
+      <w:pPr>
         <w:rPr>
           <w:b/>
           <w:bCs/>
@@ -1938,10 +2048,161 @@
           <w:color w:val="852010" w:themeColor="accent3" w:themeShade="BF"/>
           <w:sz w:val="24"/>
           <w:szCs w:val="24"/>
-        </w:rPr>
-        <w:t>Recap</w:t>
-      </w:r>
-      <w:proofErr w:type="spellEnd"/>
+          <w:lang w:val="en-US"/>
+        </w:rPr>
+      </w:pPr>
+      <w:proofErr w:type="gramStart"/>
+      <w:r>
+        <w:rPr>
+          <w:rFonts w:asciiTheme="majorHAnsi" w:hAnsiTheme="majorHAnsi"/>
+          <w:b/>
+          <w:bCs/>
+          <w:iCs/>
+          <w:color w:val="E65B01" w:themeColor="accent1" w:themeShade="BF"/>
+          <w:sz w:val="24"/>
+          <w:szCs w:val="24"/>
+          <w:lang w:val="en-US"/>
+        </w:rPr>
+        <w:t>Da</w:t>
+      </w:r>
+      <w:r>
+        <w:rPr>
+          <w:rFonts w:asciiTheme="majorHAnsi" w:hAnsiTheme="majorHAnsi"/>
+          <w:b/>
+          <w:bCs/>
+          <w:iCs/>
+          <w:color w:val="E65B01" w:themeColor="accent1" w:themeShade="BF"/>
+          <w:sz w:val="24"/>
+          <w:szCs w:val="24"/>
+          <w:lang w:val="en-US"/>
+        </w:rPr>
+        <w:t>te</w:t>
+      </w:r>
+      <w:r>
+        <w:rPr>
+          <w:rFonts w:asciiTheme="majorHAnsi" w:hAnsiTheme="majorHAnsi"/>
+          <w:b/>
+          <w:bCs/>
+          <w:iCs/>
+          <w:color w:val="E65B01" w:themeColor="accent1" w:themeShade="BF"/>
+          <w:sz w:val="24"/>
+          <w:szCs w:val="24"/>
+          <w:lang w:val="en-US"/>
+        </w:rPr>
+        <w:t xml:space="preserve"> :</w:t>
+      </w:r>
+      <w:proofErr w:type="gramEnd"/>
+      <w:r>
+        <w:rPr>
+          <w:rFonts w:ascii="Century" w:hAnsi="Century"/>
+          <w:b/>
+          <w:bCs/>
+          <w:iCs/>
+          <w:color w:val="E65B01" w:themeColor="accent1" w:themeShade="BF"/>
+          <w:sz w:val="24"/>
+          <w:szCs w:val="24"/>
+          <w:lang w:val="en-US"/>
+        </w:rPr>
+        <w:t xml:space="preserve"> </w:t>
+      </w:r>
+      <w:r>
+        <w:rPr>
+          <w:rFonts w:ascii="Berlin Sans FB" w:hAnsi="Berlin Sans FB"/>
+          <w:b/>
+          <w:bCs/>
+          <w:i/>
+          <w:iCs/>
+          <w:color w:val="E65B01" w:themeColor="accent1" w:themeShade="BF"/>
+          <w:sz w:val="24"/>
+          <w:szCs w:val="24"/>
+          <w:lang w:val="en-US"/>
+        </w:rPr>
+        <w:t xml:space="preserve"> </w:t>
+      </w:r>
+      <w:r>
+        <w:rPr>
+          <w:rFonts w:ascii="Berlin Sans FB" w:hAnsi="Berlin Sans FB"/>
+          <w:bCs/>
+          <w:iCs/>
+          <w:color w:val="852010" w:themeColor="accent3" w:themeShade="BF"/>
+          <w:sz w:val="28"/>
+          <w:szCs w:val="28"/>
+          <w:lang w:val="en-US"/>
+        </w:rPr>
+        <w:t>24</w:t>
+      </w:r>
+      <w:r>
+        <w:rPr>
+          <w:rFonts w:ascii="Berlin Sans FB Demi" w:hAnsi="Berlin Sans FB Demi"/>
+          <w:bCs/>
+          <w:iCs/>
+          <w:color w:val="852010" w:themeColor="accent3" w:themeShade="BF"/>
+          <w:sz w:val="28"/>
+          <w:szCs w:val="28"/>
+          <w:lang w:val="en-US"/>
+        </w:rPr>
+        <w:t xml:space="preserve"> </w:t>
+      </w:r>
+      <w:r>
+        <w:rPr>
+          <w:rFonts w:ascii="Berlin Sans FB Demi" w:hAnsi="Berlin Sans FB Demi"/>
+          <w:bCs/>
+          <w:iCs/>
+          <w:color w:val="FF9966"/>
+          <w:sz w:val="28"/>
+          <w:szCs w:val="28"/>
+          <w:lang w:val="en-US"/>
+        </w:rPr>
+        <w:t xml:space="preserve">- </w:t>
+      </w:r>
+      <w:r>
+        <w:rPr>
+          <w:rFonts w:ascii="Berlin Sans FB" w:hAnsi="Berlin Sans FB"/>
+          <w:bCs/>
+          <w:iCs/>
+          <w:color w:val="852010" w:themeColor="accent3" w:themeShade="BF"/>
+          <w:sz w:val="28"/>
+          <w:szCs w:val="28"/>
+          <w:lang w:val="en-US"/>
+        </w:rPr>
+        <w:t>09</w:t>
+      </w:r>
+      <w:r>
+        <w:rPr>
+          <w:rFonts w:ascii="Berlin Sans FB Demi" w:hAnsi="Berlin Sans FB Demi"/>
+          <w:bCs/>
+          <w:iCs/>
+          <w:color w:val="852010" w:themeColor="accent3" w:themeShade="BF"/>
+          <w:sz w:val="28"/>
+          <w:szCs w:val="28"/>
+          <w:lang w:val="en-US"/>
+        </w:rPr>
+        <w:t xml:space="preserve"> </w:t>
+      </w:r>
+      <w:r>
+        <w:rPr>
+          <w:rFonts w:ascii="Berlin Sans FB Demi" w:hAnsi="Berlin Sans FB Demi"/>
+          <w:bCs/>
+          <w:iCs/>
+          <w:color w:val="FF9966"/>
+          <w:sz w:val="28"/>
+          <w:szCs w:val="28"/>
+          <w:lang w:val="en-US"/>
+        </w:rPr>
+        <w:t xml:space="preserve">- </w:t>
+      </w:r>
+      <w:r>
+        <w:rPr>
+          <w:rFonts w:ascii="Berlin Sans FB" w:hAnsi="Berlin Sans FB"/>
+          <w:bCs/>
+          <w:iCs/>
+          <w:color w:val="852010" w:themeColor="accent3" w:themeShade="BF"/>
+          <w:sz w:val="28"/>
+          <w:szCs w:val="28"/>
+          <w:lang w:val="en-US"/>
+        </w:rPr>
+        <w:t>2018</w:t>
+      </w:r>
       <w:r>
         <w:rPr>
           <w:b/>
@@ -1951,11 +2212,15 @@
           <w:color w:val="852010" w:themeColor="accent3" w:themeShade="BF"/>
           <w:sz w:val="24"/>
           <w:szCs w:val="24"/>
-        </w:rPr>
-        <w:t xml:space="preserve"> email </w:t>
-      </w:r>
-      <w:proofErr w:type="spellStart"/>
-      <w:r>
+          <w:lang w:val="en-US"/>
+        </w:rPr>
+        <w:t xml:space="preserve"> </w:t>
+      </w:r>
+    </w:p>
+    <w:p>
+      <w:pPr>
+        <w:shd w:val="clear" w:color="auto" w:fill="FFFFFF"/>
+        <w:spacing w:after="0" w:line="240" w:lineRule="auto"/>
         <w:rPr>
           <w:b/>
           <w:bCs/>
@@ -1964,214 +2229,18 @@
           <w:color w:val="852010" w:themeColor="accent3" w:themeShade="BF"/>
           <w:sz w:val="24"/>
           <w:szCs w:val="24"/>
-        </w:rPr>
-        <w:t>questions</w:t>
-      </w:r>
-      <w:proofErr w:type="spellEnd"/>
-      <w:r>
-        <w:rPr>
-          <w:b/>
-          <w:bCs/>
-          <w:i/>
-          <w:iCs/>
-          <w:color w:val="852010" w:themeColor="accent3" w:themeShade="BF"/>
-          <w:sz w:val="24"/>
-          <w:szCs w:val="24"/>
-        </w:rPr>
-        <w:t xml:space="preserve">: </w:t>
-      </w:r>
-    </w:p>
-    <w:p>
-      <w:pPr>
-        <w:rPr>
-          <w:b/>
-          <w:bCs/>
-          <w:i/>
-          <w:iCs/>
-          <w:color w:val="852010" w:themeColor="accent3" w:themeShade="BF"/>
-          <w:sz w:val="24"/>
-          <w:szCs w:val="24"/>
-          <w:lang w:val="en-US"/>
-        </w:rPr>
-      </w:pPr>
-      <w:proofErr w:type="gramStart"/>
-      <w:r>
-        <w:rPr>
-          <w:rFonts w:asciiTheme="majorHAnsi" w:hAnsiTheme="majorHAnsi"/>
-          <w:b/>
-          <w:bCs/>
-          <w:iCs/>
-          <w:color w:val="E65B01" w:themeColor="accent1" w:themeShade="BF"/>
-          <w:sz w:val="24"/>
-          <w:szCs w:val="24"/>
-          <w:lang w:val="en-US"/>
-        </w:rPr>
-        <w:t>Da</w:t>
-      </w:r>
-      <w:r>
-        <w:rPr>
-          <w:rFonts w:asciiTheme="majorHAnsi" w:hAnsiTheme="majorHAnsi"/>
-          <w:b/>
-          <w:bCs/>
-          <w:iCs/>
-          <w:color w:val="E65B01" w:themeColor="accent1" w:themeShade="BF"/>
-          <w:sz w:val="24"/>
-          <w:szCs w:val="24"/>
-          <w:lang w:val="en-US"/>
-        </w:rPr>
-        <w:t>te</w:t>
-      </w:r>
-      <w:r>
-        <w:rPr>
-          <w:rFonts w:asciiTheme="majorHAnsi" w:hAnsiTheme="majorHAnsi"/>
-          <w:b/>
-          <w:bCs/>
-          <w:iCs/>
-          <w:color w:val="E65B01" w:themeColor="accent1" w:themeShade="BF"/>
-          <w:sz w:val="24"/>
-          <w:szCs w:val="24"/>
-          <w:lang w:val="en-US"/>
-        </w:rPr>
-        <w:t xml:space="preserve"> :</w:t>
-      </w:r>
-      <w:proofErr w:type="gramEnd"/>
-      <w:r>
-        <w:rPr>
-          <w:rFonts w:ascii="Century" w:hAnsi="Century"/>
-          <w:b/>
-          <w:bCs/>
-          <w:iCs/>
-          <w:color w:val="E65B01" w:themeColor="accent1" w:themeShade="BF"/>
-          <w:sz w:val="24"/>
-          <w:szCs w:val="24"/>
-          <w:lang w:val="en-US"/>
-        </w:rPr>
-        <w:t xml:space="preserve"> </w:t>
-      </w:r>
-      <w:r>
-        <w:rPr>
-          <w:rFonts w:ascii="Berlin Sans FB" w:hAnsi="Berlin Sans FB"/>
-          <w:b/>
-          <w:bCs/>
-          <w:i/>
-          <w:iCs/>
-          <w:color w:val="E65B01" w:themeColor="accent1" w:themeShade="BF"/>
-          <w:sz w:val="24"/>
-          <w:szCs w:val="24"/>
-          <w:lang w:val="en-US"/>
-        </w:rPr>
-        <w:t xml:space="preserve"> </w:t>
-      </w:r>
-      <w:r>
-        <w:rPr>
-          <w:rFonts w:ascii="Berlin Sans FB" w:hAnsi="Berlin Sans FB"/>
-          <w:bCs/>
-          <w:iCs/>
-          <w:color w:val="852010" w:themeColor="accent3" w:themeShade="BF"/>
-          <w:sz w:val="28"/>
-          <w:szCs w:val="28"/>
-          <w:lang w:val="en-US"/>
-        </w:rPr>
-        <w:t>24</w:t>
-      </w:r>
-      <w:r>
-        <w:rPr>
-          <w:rFonts w:ascii="Berlin Sans FB Demi" w:hAnsi="Berlin Sans FB Demi"/>
-          <w:bCs/>
-          <w:iCs/>
-          <w:color w:val="852010" w:themeColor="accent3" w:themeShade="BF"/>
-          <w:sz w:val="28"/>
-          <w:szCs w:val="28"/>
-          <w:lang w:val="en-US"/>
-        </w:rPr>
-        <w:t xml:space="preserve"> </w:t>
-      </w:r>
-      <w:r>
-        <w:rPr>
-          <w:rFonts w:ascii="Berlin Sans FB Demi" w:hAnsi="Berlin Sans FB Demi"/>
-          <w:bCs/>
-          <w:iCs/>
-          <w:color w:val="FF9966"/>
-          <w:sz w:val="28"/>
-          <w:szCs w:val="28"/>
-          <w:lang w:val="en-US"/>
-        </w:rPr>
-        <w:t xml:space="preserve">- </w:t>
-      </w:r>
-      <w:r>
-        <w:rPr>
-          <w:rFonts w:ascii="Berlin Sans FB" w:hAnsi="Berlin Sans FB"/>
-          <w:bCs/>
-          <w:iCs/>
-          <w:color w:val="852010" w:themeColor="accent3" w:themeShade="BF"/>
-          <w:sz w:val="28"/>
-          <w:szCs w:val="28"/>
-          <w:lang w:val="en-US"/>
-        </w:rPr>
-        <w:t>09</w:t>
-      </w:r>
-      <w:r>
-        <w:rPr>
-          <w:rFonts w:ascii="Berlin Sans FB Demi" w:hAnsi="Berlin Sans FB Demi"/>
-          <w:bCs/>
-          <w:iCs/>
-          <w:color w:val="852010" w:themeColor="accent3" w:themeShade="BF"/>
-          <w:sz w:val="28"/>
-          <w:szCs w:val="28"/>
-          <w:lang w:val="en-US"/>
-        </w:rPr>
-        <w:t xml:space="preserve"> </w:t>
-      </w:r>
-      <w:r>
-        <w:rPr>
-          <w:rFonts w:ascii="Berlin Sans FB Demi" w:hAnsi="Berlin Sans FB Demi"/>
-          <w:bCs/>
-          <w:iCs/>
-          <w:color w:val="FF9966"/>
-          <w:sz w:val="28"/>
-          <w:szCs w:val="28"/>
-          <w:lang w:val="en-US"/>
-        </w:rPr>
-        <w:t xml:space="preserve">- </w:t>
-      </w:r>
-      <w:r>
-        <w:rPr>
-          <w:rFonts w:ascii="Berlin Sans FB" w:hAnsi="Berlin Sans FB"/>
-          <w:bCs/>
-          <w:iCs/>
-          <w:color w:val="852010" w:themeColor="accent3" w:themeShade="BF"/>
-          <w:sz w:val="28"/>
-          <w:szCs w:val="28"/>
-          <w:lang w:val="en-US"/>
-        </w:rPr>
-        <w:t>2018</w:t>
-      </w:r>
-      <w:r>
-        <w:rPr>
-          <w:b/>
-          <w:bCs/>
-          <w:i/>
-          <w:iCs/>
-          <w:color w:val="852010" w:themeColor="accent3" w:themeShade="BF"/>
-          <w:sz w:val="24"/>
-          <w:szCs w:val="24"/>
-          <w:lang w:val="en-US"/>
-        </w:rPr>
-        <w:t xml:space="preserve"> </w:t>
-      </w:r>
+          <w:lang w:val="en-US"/>
+        </w:rPr>
+      </w:pPr>
     </w:p>
     <w:p>
       <w:pPr>
         <w:shd w:val="clear" w:color="auto" w:fill="FFFFFF"/>
         <w:spacing w:after="0" w:line="240" w:lineRule="auto"/>
         <w:rPr>
-          <w:b/>
-          <w:bCs/>
-          <w:i/>
-          <w:iCs/>
-          <w:color w:val="852010" w:themeColor="accent3" w:themeShade="BF"/>
-          <w:sz w:val="24"/>
-          <w:szCs w:val="24"/>
+          <w:rFonts w:asciiTheme="majorHAnsi" w:eastAsia="Times New Roman" w:hAnsiTheme="majorHAnsi" w:cs="Calibri"/>
+          <w:color w:val="000000"/>
+          <w:lang w:val="en-US"/>
         </w:rPr>
       </w:pPr>
     </w:p>
@@ -2181,77 +2250,103 @@
         <w:spacing w:after="0" w:line="240" w:lineRule="auto"/>
         <w:rPr>
           <w:rFonts w:asciiTheme="majorHAnsi" w:eastAsia="Times New Roman" w:hAnsiTheme="majorHAnsi" w:cs="Calibri"/>
-          <w:color w:val="000000"/>
-          <w:lang w:val="en-US"/>
-        </w:rPr>
-      </w:pPr>
+          <w:color w:val="E65B01" w:themeColor="accent1" w:themeShade="BF"/>
+          <w:lang w:val="en-US"/>
+        </w:rPr>
+      </w:pPr>
+      <w:r>
+        <w:rPr>
+          <w:rFonts w:asciiTheme="majorHAnsi" w:eastAsia="Times New Roman" w:hAnsiTheme="majorHAnsi" w:cs="Calibri"/>
+          <w:color w:val="E65B01" w:themeColor="accent1" w:themeShade="BF"/>
+          <w:lang w:val="en-US"/>
+        </w:rPr>
+        <w:t>Should there be a display for ongoing projects?</w:t>
+      </w:r>
     </w:p>
     <w:p>
       <w:pPr>
         <w:shd w:val="clear" w:color="auto" w:fill="FFFFFF"/>
         <w:spacing w:after="0" w:line="240" w:lineRule="auto"/>
         <w:rPr>
-          <w:rFonts w:asciiTheme="majorHAnsi" w:eastAsia="Times New Roman" w:hAnsiTheme="majorHAnsi" w:cs="Calibri"/>
-          <w:color w:val="E65B01" w:themeColor="accent1" w:themeShade="BF"/>
-          <w:lang w:val="en-US"/>
-        </w:rPr>
-      </w:pPr>
-      <w:r>
-        <w:rPr>
-          <w:rFonts w:asciiTheme="majorHAnsi" w:eastAsia="Times New Roman" w:hAnsiTheme="majorHAnsi" w:cs="Calibri"/>
-          <w:color w:val="E65B01" w:themeColor="accent1" w:themeShade="BF"/>
-          <w:lang w:val="en-US"/>
-        </w:rPr>
-        <w:t>Should there be a display for ongoing projects?</w:t>
-      </w:r>
+          <w:rFonts w:asciiTheme="majorHAnsi" w:eastAsia="Times New Roman" w:hAnsiTheme="majorHAnsi" w:cs="Tahoma"/>
+          <w:color w:val="E65B01" w:themeColor="accent1" w:themeShade="BF"/>
+          <w:lang w:val="en-US"/>
+        </w:rPr>
+      </w:pPr>
     </w:p>
     <w:p>
       <w:pPr>
         <w:shd w:val="clear" w:color="auto" w:fill="FFFFFF"/>
         <w:spacing w:after="0" w:line="240" w:lineRule="auto"/>
         <w:rPr>
-          <w:rFonts w:asciiTheme="majorHAnsi" w:eastAsia="Times New Roman" w:hAnsiTheme="majorHAnsi" w:cs="Tahoma"/>
-          <w:color w:val="E65B01" w:themeColor="accent1" w:themeShade="BF"/>
-          <w:lang w:val="en-US"/>
-        </w:rPr>
-      </w:pPr>
+          <w:rFonts w:asciiTheme="majorHAnsi" w:eastAsia="Times New Roman" w:hAnsiTheme="majorHAnsi" w:cs="Calibri"/>
+          <w:color w:val="E65B01" w:themeColor="accent1" w:themeShade="BF"/>
+          <w:lang w:val="en-US"/>
+        </w:rPr>
+      </w:pPr>
+      <w:proofErr w:type="gramStart"/>
+      <w:r>
+        <w:rPr>
+          <w:rFonts w:asciiTheme="majorHAnsi" w:eastAsia="Times New Roman" w:hAnsiTheme="majorHAnsi" w:cs="Calibri"/>
+          <w:color w:val="E65B01" w:themeColor="accent1" w:themeShade="BF"/>
+          <w:lang w:val="en-US"/>
+        </w:rPr>
+        <w:t xml:space="preserve">“ </w:t>
+      </w:r>
+      <w:r>
+        <w:rPr>
+          <w:rFonts w:asciiTheme="majorHAnsi" w:eastAsia="Times New Roman" w:hAnsiTheme="majorHAnsi" w:cs="Calibri"/>
+          <w:color w:val="595959" w:themeColor="text1" w:themeTint="A6"/>
+          <w:lang w:val="en-US"/>
+        </w:rPr>
+        <w:t>My</w:t>
+      </w:r>
+      <w:proofErr w:type="gramEnd"/>
+      <w:r>
+        <w:rPr>
+          <w:rFonts w:asciiTheme="majorHAnsi" w:eastAsia="Times New Roman" w:hAnsiTheme="majorHAnsi" w:cs="Calibri"/>
+          <w:color w:val="595959" w:themeColor="text1" w:themeTint="A6"/>
+          <w:lang w:val="en-US"/>
+        </w:rPr>
+        <w:t xml:space="preserve"> </w:t>
+      </w:r>
+      <w:proofErr w:type="spellStart"/>
+      <w:r>
+        <w:rPr>
+          <w:rFonts w:asciiTheme="majorHAnsi" w:eastAsia="Times New Roman" w:hAnsiTheme="majorHAnsi" w:cs="Calibri"/>
+          <w:color w:val="595959" w:themeColor="text1" w:themeTint="A6"/>
+          <w:lang w:val="en-US"/>
+        </w:rPr>
+        <w:t>homescreen</w:t>
+      </w:r>
+      <w:proofErr w:type="spellEnd"/>
+      <w:r>
+        <w:rPr>
+          <w:rFonts w:asciiTheme="majorHAnsi" w:eastAsia="Times New Roman" w:hAnsiTheme="majorHAnsi" w:cs="Calibri"/>
+          <w:color w:val="595959" w:themeColor="text1" w:themeTint="A6"/>
+          <w:lang w:val="en-US"/>
+        </w:rPr>
+        <w:t xml:space="preserve"> should be an overview of all projects sorted on status. The open projects should come first, then the suspended and on the bottom the closed ones. The second sort should happen on date, the newest first and the oldest last.</w:t>
+      </w:r>
+      <w:r>
+        <w:rPr>
+          <w:rFonts w:asciiTheme="majorHAnsi" w:eastAsia="Times New Roman" w:hAnsiTheme="majorHAnsi" w:cs="Calibri"/>
+          <w:color w:val="E65B01" w:themeColor="accent1" w:themeShade="BF"/>
+          <w:lang w:val="en-US"/>
+        </w:rPr>
+        <w:t xml:space="preserve">” </w:t>
+      </w:r>
     </w:p>
     <w:p>
       <w:pPr>
         <w:shd w:val="clear" w:color="auto" w:fill="FFFFFF"/>
         <w:spacing w:after="0" w:line="240" w:lineRule="auto"/>
         <w:rPr>
-          <w:rFonts w:asciiTheme="majorHAnsi" w:eastAsia="Times New Roman" w:hAnsiTheme="majorHAnsi" w:cs="Calibri"/>
-          <w:color w:val="595959" w:themeColor="text1" w:themeTint="A6"/>
-          <w:lang w:val="en-US"/>
-        </w:rPr>
-      </w:pPr>
-      <w:r>
-        <w:rPr>
-          <w:rFonts w:asciiTheme="majorHAnsi" w:eastAsia="Times New Roman" w:hAnsiTheme="majorHAnsi" w:cs="Calibri"/>
-          <w:color w:val="595959" w:themeColor="text1" w:themeTint="A6"/>
-          <w:lang w:val="en-US"/>
-        </w:rPr>
-        <w:t xml:space="preserve">My </w:t>
-      </w:r>
-      <w:proofErr w:type="spellStart"/>
-      <w:r>
-        <w:rPr>
-          <w:rFonts w:asciiTheme="majorHAnsi" w:eastAsia="Times New Roman" w:hAnsiTheme="majorHAnsi" w:cs="Calibri"/>
-          <w:color w:val="595959" w:themeColor="text1" w:themeTint="A6"/>
-          <w:lang w:val="en-US"/>
-        </w:rPr>
-        <w:t>homescreen</w:t>
-      </w:r>
-      <w:proofErr w:type="spellEnd"/>
-      <w:r>
-        <w:rPr>
-          <w:rFonts w:asciiTheme="majorHAnsi" w:eastAsia="Times New Roman" w:hAnsiTheme="majorHAnsi" w:cs="Calibri"/>
-          <w:color w:val="595959" w:themeColor="text1" w:themeTint="A6"/>
-          <w:lang w:val="en-US"/>
-        </w:rPr>
-        <w:t xml:space="preserve"> should be an overview of all projects sorted on status. The open projects should come first, then the suspended and on the bottom the closed ones. The second sort should happen on date, the newest first and the oldest last.</w:t>
-      </w:r>
+          <w:rFonts w:asciiTheme="majorHAnsi" w:eastAsia="Times New Roman" w:hAnsiTheme="majorHAnsi" w:cs="Tahoma"/>
+          <w:color w:val="595959" w:themeColor="text1" w:themeTint="A6"/>
+          <w:lang w:val="en-US"/>
+        </w:rPr>
+      </w:pPr>
     </w:p>
     <w:p>
       <w:pPr>
@@ -2269,78 +2364,86 @@
         <w:shd w:val="clear" w:color="auto" w:fill="FFFFFF"/>
         <w:spacing w:after="0" w:line="240" w:lineRule="auto"/>
         <w:rPr>
-          <w:rFonts w:asciiTheme="majorHAnsi" w:eastAsia="Times New Roman" w:hAnsiTheme="majorHAnsi" w:cs="Tahoma"/>
-          <w:color w:val="595959" w:themeColor="text1" w:themeTint="A6"/>
-          <w:lang w:val="en-US"/>
-        </w:rPr>
-      </w:pPr>
+          <w:rFonts w:asciiTheme="majorHAnsi" w:eastAsia="Times New Roman" w:hAnsiTheme="majorHAnsi" w:cs="Calibri"/>
+          <w:color w:val="E65B01" w:themeColor="accent1" w:themeShade="BF"/>
+          <w:lang w:val="en-US"/>
+        </w:rPr>
+      </w:pPr>
+      <w:r>
+        <w:rPr>
+          <w:rFonts w:asciiTheme="majorHAnsi" w:eastAsia="Times New Roman" w:hAnsiTheme="majorHAnsi" w:cs="Calibri"/>
+          <w:color w:val="E65B01" w:themeColor="accent1" w:themeShade="BF"/>
+          <w:lang w:val="en-US"/>
+        </w:rPr>
+        <w:t>Should there be a display for maintenance projects?</w:t>
+      </w:r>
     </w:p>
     <w:p>
       <w:pPr>
         <w:shd w:val="clear" w:color="auto" w:fill="FFFFFF"/>
         <w:spacing w:after="0" w:line="240" w:lineRule="auto"/>
         <w:rPr>
-          <w:rFonts w:asciiTheme="majorHAnsi" w:eastAsia="Times New Roman" w:hAnsiTheme="majorHAnsi" w:cs="Calibri"/>
-          <w:color w:val="E65B01" w:themeColor="accent1" w:themeShade="BF"/>
-          <w:lang w:val="en-US"/>
-        </w:rPr>
-      </w:pPr>
-      <w:r>
-        <w:rPr>
-          <w:rFonts w:asciiTheme="majorHAnsi" w:eastAsia="Times New Roman" w:hAnsiTheme="majorHAnsi" w:cs="Calibri"/>
-          <w:color w:val="E65B01" w:themeColor="accent1" w:themeShade="BF"/>
-          <w:lang w:val="en-US"/>
-        </w:rPr>
-        <w:t>Should there be a display for maintenance projects?</w:t>
-      </w:r>
+          <w:rFonts w:asciiTheme="majorHAnsi" w:eastAsia="Times New Roman" w:hAnsiTheme="majorHAnsi" w:cs="Tahoma"/>
+          <w:color w:val="595959" w:themeColor="text1" w:themeTint="A6"/>
+          <w:lang w:val="en-US"/>
+        </w:rPr>
+      </w:pPr>
     </w:p>
     <w:p>
       <w:pPr>
         <w:shd w:val="clear" w:color="auto" w:fill="FFFFFF"/>
         <w:spacing w:after="0" w:line="240" w:lineRule="auto"/>
         <w:rPr>
-          <w:rFonts w:asciiTheme="majorHAnsi" w:eastAsia="Times New Roman" w:hAnsiTheme="majorHAnsi" w:cs="Tahoma"/>
-          <w:color w:val="595959" w:themeColor="text1" w:themeTint="A6"/>
-          <w:lang w:val="en-US"/>
-        </w:rPr>
-      </w:pPr>
+          <w:rFonts w:asciiTheme="majorHAnsi" w:eastAsia="Times New Roman" w:hAnsiTheme="majorHAnsi" w:cs="Calibri"/>
+          <w:color w:val="E65B01" w:themeColor="accent1" w:themeShade="BF"/>
+          <w:lang w:val="en-US"/>
+        </w:rPr>
+      </w:pPr>
+      <w:proofErr w:type="gramStart"/>
+      <w:r>
+        <w:rPr>
+          <w:rFonts w:asciiTheme="majorHAnsi" w:eastAsia="Times New Roman" w:hAnsiTheme="majorHAnsi" w:cs="Calibri"/>
+          <w:color w:val="E65B01" w:themeColor="accent1" w:themeShade="BF"/>
+          <w:lang w:val="en-US"/>
+        </w:rPr>
+        <w:t xml:space="preserve">“ </w:t>
+      </w:r>
+      <w:r>
+        <w:rPr>
+          <w:rFonts w:asciiTheme="majorHAnsi" w:eastAsia="Times New Roman" w:hAnsiTheme="majorHAnsi" w:cs="Calibri"/>
+          <w:color w:val="595959" w:themeColor="text1" w:themeTint="A6"/>
+          <w:lang w:val="en-US"/>
+        </w:rPr>
+        <w:t>No</w:t>
+      </w:r>
+      <w:proofErr w:type="gramEnd"/>
+      <w:r>
+        <w:rPr>
+          <w:rFonts w:asciiTheme="majorHAnsi" w:eastAsia="Times New Roman" w:hAnsiTheme="majorHAnsi" w:cs="Calibri"/>
+          <w:color w:val="595959" w:themeColor="text1" w:themeTint="A6"/>
+          <w:lang w:val="en-US"/>
+        </w:rPr>
+        <w:t>, this should show when a project is opened and details are shown.</w:t>
+      </w:r>
+      <w:r>
+        <w:rPr>
+          <w:rFonts w:asciiTheme="majorHAnsi" w:eastAsia="Times New Roman" w:hAnsiTheme="majorHAnsi" w:cs="Calibri"/>
+          <w:color w:val="E65B01" w:themeColor="accent1" w:themeShade="BF"/>
+          <w:lang w:val="en-US"/>
+        </w:rPr>
+        <w:t xml:space="preserve">” </w:t>
+      </w:r>
     </w:p>
     <w:p>
       <w:pPr>
         <w:shd w:val="clear" w:color="auto" w:fill="FFFFFF"/>
         <w:spacing w:after="0" w:line="240" w:lineRule="auto"/>
         <w:rPr>
-          <w:rFonts w:asciiTheme="majorHAnsi" w:eastAsia="Times New Roman" w:hAnsiTheme="majorHAnsi" w:cs="Calibri"/>
-          <w:color w:val="595959" w:themeColor="text1" w:themeTint="A6"/>
-          <w:lang w:val="en-US"/>
-        </w:rPr>
-      </w:pPr>
-      <w:r>
-        <w:rPr>
-          <w:rFonts w:asciiTheme="majorHAnsi" w:eastAsia="Times New Roman" w:hAnsiTheme="majorHAnsi" w:cs="Calibri"/>
-          <w:color w:val="595959" w:themeColor="text1" w:themeTint="A6"/>
-          <w:lang w:val="en-US"/>
-        </w:rPr>
-        <w:t xml:space="preserve">No, this should show when a project is </w:t>
-      </w:r>
-      <w:proofErr w:type="gramStart"/>
-      <w:r>
-        <w:rPr>
-          <w:rFonts w:asciiTheme="majorHAnsi" w:eastAsia="Times New Roman" w:hAnsiTheme="majorHAnsi" w:cs="Calibri"/>
-          <w:color w:val="595959" w:themeColor="text1" w:themeTint="A6"/>
-          <w:lang w:val="en-US"/>
-        </w:rPr>
-        <w:t>opened</w:t>
-      </w:r>
-      <w:proofErr w:type="gramEnd"/>
-      <w:r>
-        <w:rPr>
-          <w:rFonts w:asciiTheme="majorHAnsi" w:eastAsia="Times New Roman" w:hAnsiTheme="majorHAnsi" w:cs="Calibri"/>
-          <w:color w:val="595959" w:themeColor="text1" w:themeTint="A6"/>
-          <w:lang w:val="en-US"/>
-        </w:rPr>
-        <w:t xml:space="preserve"> and details are shown.</w:t>
-      </w:r>
+          <w:rFonts w:asciiTheme="majorHAnsi" w:eastAsia="Times New Roman" w:hAnsiTheme="majorHAnsi" w:cs="Tahoma"/>
+          <w:color w:val="595959" w:themeColor="text1" w:themeTint="A6"/>
+          <w:lang w:val="en-US"/>
+        </w:rPr>
+      </w:pPr>
     </w:p>
     <w:p>
       <w:pPr>
@@ -2358,30 +2461,30 @@
         <w:shd w:val="clear" w:color="auto" w:fill="FFFFFF"/>
         <w:spacing w:after="0" w:line="240" w:lineRule="auto"/>
         <w:rPr>
-          <w:rFonts w:asciiTheme="majorHAnsi" w:eastAsia="Times New Roman" w:hAnsiTheme="majorHAnsi" w:cs="Tahoma"/>
-          <w:color w:val="595959" w:themeColor="text1" w:themeTint="A6"/>
-          <w:lang w:val="en-US"/>
-        </w:rPr>
-      </w:pPr>
+          <w:rFonts w:asciiTheme="majorHAnsi" w:eastAsia="Times New Roman" w:hAnsiTheme="majorHAnsi" w:cs="Calibri"/>
+          <w:color w:val="E65B01" w:themeColor="accent1" w:themeShade="BF"/>
+          <w:lang w:val="en-US"/>
+        </w:rPr>
+      </w:pPr>
+      <w:r>
+        <w:rPr>
+          <w:rFonts w:asciiTheme="majorHAnsi" w:eastAsia="Times New Roman" w:hAnsiTheme="majorHAnsi" w:cs="Calibri"/>
+          <w:color w:val="E65B01" w:themeColor="accent1" w:themeShade="BF"/>
+          <w:lang w:val="en-US"/>
+        </w:rPr>
+        <w:t>How do you want to see R&amp;D idea’s and tools?</w:t>
+      </w:r>
     </w:p>
     <w:p>
       <w:pPr>
         <w:shd w:val="clear" w:color="auto" w:fill="FFFFFF"/>
         <w:spacing w:after="0" w:line="240" w:lineRule="auto"/>
         <w:rPr>
-          <w:rFonts w:asciiTheme="majorHAnsi" w:eastAsia="Times New Roman" w:hAnsiTheme="majorHAnsi" w:cs="Calibri"/>
-          <w:color w:val="E65B01" w:themeColor="accent1" w:themeShade="BF"/>
-          <w:lang w:val="en-US"/>
-        </w:rPr>
-      </w:pPr>
-      <w:r>
-        <w:rPr>
-          <w:rFonts w:asciiTheme="majorHAnsi" w:eastAsia="Times New Roman" w:hAnsiTheme="majorHAnsi" w:cs="Calibri"/>
-          <w:color w:val="E65B01" w:themeColor="accent1" w:themeShade="BF"/>
-          <w:lang w:val="en-US"/>
-        </w:rPr>
-        <w:t>How do you want to see R&amp;D idea’s and tools?</w:t>
-      </w:r>
+          <w:rFonts w:asciiTheme="majorHAnsi" w:eastAsia="Times New Roman" w:hAnsiTheme="majorHAnsi" w:cs="Tahoma"/>
+          <w:color w:val="595959" w:themeColor="text1" w:themeTint="A6"/>
+          <w:lang w:val="en-US"/>
+        </w:rPr>
+      </w:pPr>
     </w:p>
     <w:p>
       <w:pPr>
@@ -2389,10 +2492,44 @@
         <w:spacing w:after="0" w:line="240" w:lineRule="auto"/>
         <w:rPr>
           <w:rFonts w:asciiTheme="majorHAnsi" w:eastAsia="Times New Roman" w:hAnsiTheme="majorHAnsi" w:cs="Tahoma"/>
-          <w:color w:val="595959" w:themeColor="text1" w:themeTint="A6"/>
-          <w:lang w:val="en-US"/>
-        </w:rPr>
-      </w:pPr>
+          <w:color w:val="E65B01" w:themeColor="accent1" w:themeShade="BF"/>
+          <w:lang w:val="en-US"/>
+        </w:rPr>
+      </w:pPr>
+      <w:proofErr w:type="gramStart"/>
+      <w:r>
+        <w:rPr>
+          <w:rFonts w:asciiTheme="majorHAnsi" w:eastAsia="Times New Roman" w:hAnsiTheme="majorHAnsi" w:cs="Calibri"/>
+          <w:color w:val="E65B01" w:themeColor="accent1" w:themeShade="BF"/>
+          <w:lang w:val="en-US"/>
+        </w:rPr>
+        <w:t xml:space="preserve">“ </w:t>
+      </w:r>
+      <w:r>
+        <w:rPr>
+          <w:rFonts w:asciiTheme="majorHAnsi" w:eastAsia="Times New Roman" w:hAnsiTheme="majorHAnsi" w:cs="Calibri"/>
+          <w:color w:val="595959" w:themeColor="text1" w:themeTint="A6"/>
+          <w:lang w:val="en-US"/>
+        </w:rPr>
+        <w:t>No</w:t>
+      </w:r>
+      <w:proofErr w:type="gramEnd"/>
+      <w:r>
+        <w:rPr>
+          <w:rFonts w:asciiTheme="majorHAnsi" w:eastAsia="Times New Roman" w:hAnsiTheme="majorHAnsi" w:cs="Calibri"/>
+          <w:color w:val="595959" w:themeColor="text1" w:themeTint="A6"/>
+          <w:lang w:val="en-US"/>
+        </w:rPr>
+        <w:t>, I do not. The whole of R&amp;D should be left out of your program.</w:t>
+      </w:r>
+      <w:r>
+        <w:rPr>
+          <w:rFonts w:asciiTheme="majorHAnsi" w:eastAsia="Times New Roman" w:hAnsiTheme="majorHAnsi" w:cs="Calibri"/>
+          <w:color w:val="E65B01" w:themeColor="accent1" w:themeShade="BF"/>
+          <w:lang w:val="en-US"/>
+        </w:rPr>
+        <w:t xml:space="preserve">” </w:t>
+      </w:r>
     </w:p>
     <w:p>
       <w:pPr>
@@ -2404,14 +2541,6 @@
           <w:lang w:val="en-US"/>
         </w:rPr>
       </w:pPr>
-      <w:r>
-        <w:rPr>
-          <w:rFonts w:asciiTheme="majorHAnsi" w:eastAsia="Times New Roman" w:hAnsiTheme="majorHAnsi" w:cs="Calibri"/>
-          <w:color w:val="595959" w:themeColor="text1" w:themeTint="A6"/>
-          <w:lang w:val="en-US"/>
-        </w:rPr>
-        <w:t>No, I do not. The whole of R&amp;D should be left out of your program.</w:t>
-      </w:r>
     </w:p>
     <w:p>
       <w:pPr>
@@ -2429,60 +2558,128 @@
         <w:shd w:val="clear" w:color="auto" w:fill="FFFFFF"/>
         <w:spacing w:after="0" w:line="240" w:lineRule="auto"/>
         <w:rPr>
-          <w:rFonts w:asciiTheme="majorHAnsi" w:eastAsia="Times New Roman" w:hAnsiTheme="majorHAnsi" w:cs="Tahoma"/>
-          <w:color w:val="595959" w:themeColor="text1" w:themeTint="A6"/>
-          <w:lang w:val="en-US"/>
-        </w:rPr>
-      </w:pPr>
+          <w:rFonts w:asciiTheme="majorHAnsi" w:eastAsia="Times New Roman" w:hAnsiTheme="majorHAnsi" w:cs="Calibri"/>
+          <w:color w:val="E65B01" w:themeColor="accent1" w:themeShade="BF"/>
+          <w:lang w:val="en-US"/>
+        </w:rPr>
+      </w:pPr>
+      <w:r>
+        <w:rPr>
+          <w:rFonts w:asciiTheme="majorHAnsi" w:eastAsia="Times New Roman" w:hAnsiTheme="majorHAnsi" w:cs="Calibri"/>
+          <w:color w:val="E65B01" w:themeColor="accent1" w:themeShade="BF"/>
+          <w:lang w:val="en-US"/>
+        </w:rPr>
+        <w:t>When a project is done which department needs to get a notification about it?</w:t>
+      </w:r>
     </w:p>
     <w:p>
       <w:pPr>
         <w:shd w:val="clear" w:color="auto" w:fill="FFFFFF"/>
         <w:spacing w:after="0" w:line="240" w:lineRule="auto"/>
         <w:rPr>
-          <w:rFonts w:asciiTheme="majorHAnsi" w:eastAsia="Times New Roman" w:hAnsiTheme="majorHAnsi" w:cs="Calibri"/>
-          <w:color w:val="E65B01" w:themeColor="accent1" w:themeShade="BF"/>
-          <w:lang w:val="en-US"/>
-        </w:rPr>
-      </w:pPr>
-      <w:r>
-        <w:rPr>
-          <w:rFonts w:asciiTheme="majorHAnsi" w:eastAsia="Times New Roman" w:hAnsiTheme="majorHAnsi" w:cs="Calibri"/>
-          <w:color w:val="E65B01" w:themeColor="accent1" w:themeShade="BF"/>
-          <w:lang w:val="en-US"/>
-        </w:rPr>
-        <w:t>When a project is done which department needs to get a notification about it?</w:t>
-      </w:r>
+          <w:rFonts w:asciiTheme="majorHAnsi" w:eastAsia="Times New Roman" w:hAnsiTheme="majorHAnsi" w:cs="Tahoma"/>
+          <w:color w:val="595959" w:themeColor="text1" w:themeTint="A6"/>
+          <w:lang w:val="en-US"/>
+        </w:rPr>
+      </w:pPr>
     </w:p>
     <w:p>
       <w:pPr>
         <w:shd w:val="clear" w:color="auto" w:fill="FFFFFF"/>
         <w:spacing w:after="0" w:line="240" w:lineRule="auto"/>
         <w:rPr>
-          <w:rFonts w:asciiTheme="majorHAnsi" w:eastAsia="Times New Roman" w:hAnsiTheme="majorHAnsi" w:cs="Tahoma"/>
-          <w:color w:val="595959" w:themeColor="text1" w:themeTint="A6"/>
-          <w:lang w:val="en-US"/>
-        </w:rPr>
-      </w:pPr>
+          <w:rFonts w:asciiTheme="majorHAnsi" w:eastAsia="Times New Roman" w:hAnsiTheme="majorHAnsi" w:cs="Calibri"/>
+          <w:color w:val="E65B01" w:themeColor="accent1" w:themeShade="BF"/>
+          <w:lang w:val="en-US"/>
+        </w:rPr>
+      </w:pPr>
+      <w:proofErr w:type="gramStart"/>
+      <w:r>
+        <w:rPr>
+          <w:rFonts w:asciiTheme="majorHAnsi" w:eastAsia="Times New Roman" w:hAnsiTheme="majorHAnsi" w:cs="Calibri"/>
+          <w:color w:val="E65B01" w:themeColor="accent1" w:themeShade="BF"/>
+          <w:lang w:val="en-US"/>
+        </w:rPr>
+        <w:t xml:space="preserve">“ </w:t>
+      </w:r>
+      <w:r>
+        <w:rPr>
+          <w:rFonts w:asciiTheme="majorHAnsi" w:eastAsia="Times New Roman" w:hAnsiTheme="majorHAnsi" w:cs="Calibri"/>
+          <w:color w:val="595959" w:themeColor="text1" w:themeTint="A6"/>
+          <w:lang w:val="en-US"/>
+        </w:rPr>
+        <w:t>No</w:t>
+      </w:r>
+      <w:proofErr w:type="gramEnd"/>
+      <w:r>
+        <w:rPr>
+          <w:rFonts w:asciiTheme="majorHAnsi" w:eastAsia="Times New Roman" w:hAnsiTheme="majorHAnsi" w:cs="Calibri"/>
+          <w:color w:val="595959" w:themeColor="text1" w:themeTint="A6"/>
+          <w:lang w:val="en-US"/>
+        </w:rPr>
+        <w:t xml:space="preserve"> notifications. We should be able to the set the state of a project from open to closed when we are done and when a client of ours wants a change on a completed project and has a maintenance contract we should be able to set it back to open.</w:t>
+      </w:r>
+      <w:r>
+        <w:rPr>
+          <w:rFonts w:asciiTheme="majorHAnsi" w:eastAsia="Times New Roman" w:hAnsiTheme="majorHAnsi" w:cs="Calibri"/>
+          <w:color w:val="E65B01" w:themeColor="accent1" w:themeShade="BF"/>
+          <w:lang w:val="en-US"/>
+        </w:rPr>
+        <w:t xml:space="preserve">” </w:t>
+      </w:r>
     </w:p>
     <w:p>
       <w:pPr>
         <w:shd w:val="clear" w:color="auto" w:fill="FFFFFF"/>
         <w:spacing w:after="0" w:line="240" w:lineRule="auto"/>
         <w:rPr>
-          <w:rFonts w:asciiTheme="majorHAnsi" w:eastAsia="Times New Roman" w:hAnsiTheme="majorHAnsi" w:cs="Calibri"/>
-          <w:color w:val="595959" w:themeColor="text1" w:themeTint="A6"/>
-          <w:lang w:val="en-US"/>
-        </w:rPr>
-      </w:pPr>
-      <w:r>
-        <w:rPr>
-          <w:rFonts w:asciiTheme="majorHAnsi" w:eastAsia="Times New Roman" w:hAnsiTheme="majorHAnsi" w:cs="Calibri"/>
-          <w:color w:val="595959" w:themeColor="text1" w:themeTint="A6"/>
-          <w:lang w:val="en-US"/>
-        </w:rPr>
-        <w:t>No notifications. We should be able to the set the state of a project from open to closed when we are done and when a client of ours wants a change on a completed project and has a maintenance contract we should be able to set it back to open.</w:t>
-      </w:r>
+          <w:rFonts w:asciiTheme="majorHAnsi" w:eastAsia="Times New Roman" w:hAnsiTheme="majorHAnsi" w:cs="Tahoma"/>
+          <w:color w:val="595959" w:themeColor="text1" w:themeTint="A6"/>
+          <w:lang w:val="en-US"/>
+        </w:rPr>
+      </w:pPr>
+    </w:p>
+    <w:p>
+      <w:pPr>
+        <w:pStyle w:val="Standard"/>
+        <w:rPr>
+          <w:rFonts w:asciiTheme="majorHAnsi" w:hAnsiTheme="majorHAnsi"/>
+          <w:color w:val="595959" w:themeColor="text1" w:themeTint="A6"/>
+          <w:sz w:val="20"/>
+          <w:szCs w:val="20"/>
+        </w:rPr>
+      </w:pPr>
+    </w:p>
+    <w:p>
+      <w:pPr>
+        <w:pStyle w:val="Standard"/>
+        <w:rPr>
+          <w:rFonts w:asciiTheme="majorHAnsi" w:hAnsiTheme="majorHAnsi"/>
+          <w:color w:val="E65B01" w:themeColor="accent1" w:themeShade="BF"/>
+          <w:sz w:val="20"/>
+          <w:szCs w:val="20"/>
+        </w:rPr>
+      </w:pPr>
+      <w:r>
+        <w:rPr>
+          <w:rFonts w:asciiTheme="majorHAnsi" w:hAnsiTheme="majorHAnsi"/>
+          <w:color w:val="E65B01" w:themeColor="accent1" w:themeShade="BF"/>
+          <w:sz w:val="20"/>
+          <w:szCs w:val="20"/>
+        </w:rPr>
+        <w:t>Could you please walk me through the whole process again?</w:t>
+      </w:r>
+    </w:p>
+    <w:p>
+      <w:pPr>
+        <w:pStyle w:val="Standard"/>
+        <w:rPr>
+          <w:rFonts w:asciiTheme="majorHAnsi" w:hAnsiTheme="majorHAnsi"/>
+          <w:color w:val="E65B01" w:themeColor="accent1" w:themeShade="BF"/>
+          <w:sz w:val="20"/>
+          <w:szCs w:val="20"/>
+        </w:rPr>
+      </w:pPr>
     </w:p>
     <w:p>
       <w:pPr>
@@ -2494,48 +2691,32 @@
           <w:lang w:val="en-US"/>
         </w:rPr>
       </w:pPr>
-    </w:p>
-    <w:p>
-      <w:pPr>
-        <w:pStyle w:val="Standard"/>
-        <w:rPr>
-          <w:rFonts w:asciiTheme="majorHAnsi" w:hAnsiTheme="majorHAnsi"/>
-          <w:color w:val="595959" w:themeColor="text1" w:themeTint="A6"/>
-          <w:sz w:val="20"/>
-          <w:szCs w:val="20"/>
-        </w:rPr>
-      </w:pPr>
-    </w:p>
-    <w:p>
-      <w:pPr>
-        <w:pStyle w:val="Standard"/>
-        <w:rPr>
-          <w:rFonts w:asciiTheme="majorHAnsi" w:hAnsiTheme="majorHAnsi"/>
-          <w:color w:val="E65B01" w:themeColor="accent1" w:themeShade="BF"/>
-          <w:sz w:val="20"/>
-          <w:szCs w:val="20"/>
-        </w:rPr>
-      </w:pPr>
-      <w:r>
-        <w:rPr>
-          <w:rFonts w:asciiTheme="majorHAnsi" w:hAnsiTheme="majorHAnsi"/>
-          <w:color w:val="E65B01" w:themeColor="accent1" w:themeShade="BF"/>
-          <w:sz w:val="20"/>
-          <w:szCs w:val="20"/>
-        </w:rPr>
-        <w:t>Could you please walk me through the whole process again?</w:t>
-      </w:r>
-    </w:p>
-    <w:p>
-      <w:pPr>
-        <w:pStyle w:val="Standard"/>
-        <w:rPr>
-          <w:rFonts w:asciiTheme="majorHAnsi" w:hAnsiTheme="majorHAnsi"/>
-          <w:color w:val="E65B01" w:themeColor="accent1" w:themeShade="BF"/>
-          <w:sz w:val="20"/>
-          <w:szCs w:val="20"/>
-        </w:rPr>
-      </w:pPr>
+      <w:proofErr w:type="gramStart"/>
+      <w:r>
+        <w:rPr>
+          <w:rFonts w:asciiTheme="majorHAnsi" w:eastAsia="Times New Roman" w:hAnsiTheme="majorHAnsi" w:cs="Tahoma"/>
+          <w:color w:val="E65B01" w:themeColor="accent1" w:themeShade="BF"/>
+          <w:lang w:val="en-US"/>
+        </w:rPr>
+        <w:t xml:space="preserve">“ </w:t>
+      </w:r>
+      <w:r>
+        <w:rPr>
+          <w:rFonts w:asciiTheme="majorHAnsi" w:eastAsia="Times New Roman" w:hAnsiTheme="majorHAnsi" w:cs="Tahoma"/>
+          <w:color w:val="595959" w:themeColor="text1" w:themeTint="A6"/>
+          <w:lang w:val="en-US"/>
+        </w:rPr>
+        <w:t>The</w:t>
+      </w:r>
+      <w:proofErr w:type="gramEnd"/>
+      <w:r>
+        <w:rPr>
+          <w:rFonts w:asciiTheme="majorHAnsi" w:eastAsia="Times New Roman" w:hAnsiTheme="majorHAnsi" w:cs="Tahoma"/>
+          <w:color w:val="595959" w:themeColor="text1" w:themeTint="A6"/>
+          <w:lang w:val="en-US"/>
+        </w:rPr>
+        <w:t xml:space="preserve"> thing is, I just want an overview, my employees, who are in contact with their clients, will look for the project using a search option I imagine. They open the project and see that there is either a maintenance contract or not.</w:t>
+      </w:r>
     </w:p>
     <w:p>
       <w:pPr>
@@ -2547,14 +2728,6 @@
           <w:lang w:val="en-US"/>
         </w:rPr>
       </w:pPr>
-      <w:r>
-        <w:rPr>
-          <w:rFonts w:asciiTheme="majorHAnsi" w:eastAsia="Times New Roman" w:hAnsiTheme="majorHAnsi" w:cs="Tahoma"/>
-          <w:color w:val="595959" w:themeColor="text1" w:themeTint="A6"/>
-          <w:lang w:val="en-US"/>
-        </w:rPr>
-        <w:t>The thing is, I just want an overview, my employees, who are in contact with their clients, will look for the project using a search option I imagine. They open the project and see that there is either a maintenance contract or not.</w:t>
-      </w:r>
     </w:p>
     <w:p>
       <w:pPr>
@@ -2566,6 +2739,22 @@
           <w:lang w:val="en-US"/>
         </w:rPr>
       </w:pPr>
+      <w:r>
+        <w:rPr>
+          <w:rFonts w:asciiTheme="majorHAnsi" w:eastAsia="Times New Roman" w:hAnsiTheme="majorHAnsi" w:cs="Tahoma"/>
+          <w:color w:val="595959" w:themeColor="text1" w:themeTint="A6"/>
+          <w:lang w:val="en-US"/>
+        </w:rPr>
+        <w:t>T</w:t>
+      </w:r>
+      <w:r>
+        <w:rPr>
+          <w:rFonts w:asciiTheme="majorHAnsi" w:eastAsia="Times New Roman" w:hAnsiTheme="majorHAnsi" w:cs="Tahoma"/>
+          <w:color w:val="595959" w:themeColor="text1" w:themeTint="A6"/>
+          <w:lang w:val="en-US"/>
+        </w:rPr>
+        <w:t>he process is like this:</w:t>
+      </w:r>
     </w:p>
     <w:p>
       <w:pPr>
@@ -2577,22 +2766,6 @@
           <w:lang w:val="en-US"/>
         </w:rPr>
       </w:pPr>
-      <w:r>
-        <w:rPr>
-          <w:rFonts w:asciiTheme="majorHAnsi" w:eastAsia="Times New Roman" w:hAnsiTheme="majorHAnsi" w:cs="Tahoma"/>
-          <w:color w:val="595959" w:themeColor="text1" w:themeTint="A6"/>
-          <w:lang w:val="en-US"/>
-        </w:rPr>
-        <w:t>T</w:t>
-      </w:r>
-      <w:r>
-        <w:rPr>
-          <w:rFonts w:asciiTheme="majorHAnsi" w:eastAsia="Times New Roman" w:hAnsiTheme="majorHAnsi" w:cs="Tahoma"/>
-          <w:color w:val="595959" w:themeColor="text1" w:themeTint="A6"/>
-          <w:lang w:val="en-US"/>
-        </w:rPr>
-        <w:t>he process is like this:</w:t>
-      </w:r>
     </w:p>
     <w:p>
       <w:pPr>
@@ -2604,6 +2777,14 @@
           <w:lang w:val="en-US"/>
         </w:rPr>
       </w:pPr>
+      <w:r>
+        <w:rPr>
+          <w:rFonts w:asciiTheme="majorHAnsi" w:eastAsia="Times New Roman" w:hAnsiTheme="majorHAnsi" w:cs="Tahoma"/>
+          <w:color w:val="595959" w:themeColor="text1" w:themeTint="A6"/>
+          <w:lang w:val="en-US"/>
+        </w:rPr>
+        <w:t>Client calls sales -&gt; Sales enters initial information -&gt; Finance does some checks -&gt; Sales sends offer to client -&gt; Client (hopefully) accepts -&gt; Sales sets the project to open -&gt; Project shows up in my overview -&gt; I determine who is going to work on the project and when via a planning that I maintain.</w:t>
+      </w:r>
     </w:p>
     <w:p>
       <w:pPr>
@@ -2615,14 +2796,6 @@
           <w:lang w:val="en-US"/>
         </w:rPr>
       </w:pPr>
-      <w:r>
-        <w:rPr>
-          <w:rFonts w:asciiTheme="majorHAnsi" w:eastAsia="Times New Roman" w:hAnsiTheme="majorHAnsi" w:cs="Tahoma"/>
-          <w:color w:val="595959" w:themeColor="text1" w:themeTint="A6"/>
-          <w:lang w:val="en-US"/>
-        </w:rPr>
-        <w:t>Client calls sales -&gt; Sales enters initial information -&gt; Finance does some checks -&gt; Sales sends offer to client -&gt; Client (hopefully) accepts -&gt; Sales sets the project to open -&gt; Project shows up in my overview -&gt; I determine who is going to work on the project and when via a planning that I maintain.</w:t>
-      </w:r>
     </w:p>
     <w:p>
       <w:pPr>
@@ -2634,6 +2807,32 @@
           <w:lang w:val="en-US"/>
         </w:rPr>
       </w:pPr>
+      <w:r>
+        <w:rPr>
+          <w:rFonts w:asciiTheme="majorHAnsi" w:eastAsia="Times New Roman" w:hAnsiTheme="majorHAnsi" w:cs="Tahoma"/>
+          <w:color w:val="595959" w:themeColor="text1" w:themeTint="A6"/>
+          <w:lang w:val="en-US"/>
+        </w:rPr>
+        <w:t xml:space="preserve">Two options </w:t>
+      </w:r>
+      <w:proofErr w:type="gramStart"/>
+      <w:r>
+        <w:rPr>
+          <w:rFonts w:asciiTheme="majorHAnsi" w:eastAsia="Times New Roman" w:hAnsiTheme="majorHAnsi" w:cs="Tahoma"/>
+          <w:color w:val="595959" w:themeColor="text1" w:themeTint="A6"/>
+          <w:lang w:val="en-US"/>
+        </w:rPr>
+        <w:t>later on</w:t>
+      </w:r>
+      <w:proofErr w:type="gramEnd"/>
+      <w:r>
+        <w:rPr>
+          <w:rFonts w:asciiTheme="majorHAnsi" w:eastAsia="Times New Roman" w:hAnsiTheme="majorHAnsi" w:cs="Tahoma"/>
+          <w:color w:val="595959" w:themeColor="text1" w:themeTint="A6"/>
+          <w:lang w:val="en-US"/>
+        </w:rPr>
+        <w:t>:</w:t>
+      </w:r>
     </w:p>
     <w:p>
       <w:pPr>
@@ -2645,32 +2844,6 @@
           <w:lang w:val="en-US"/>
         </w:rPr>
       </w:pPr>
-      <w:r>
-        <w:rPr>
-          <w:rFonts w:asciiTheme="majorHAnsi" w:eastAsia="Times New Roman" w:hAnsiTheme="majorHAnsi" w:cs="Tahoma"/>
-          <w:color w:val="595959" w:themeColor="text1" w:themeTint="A6"/>
-          <w:lang w:val="en-US"/>
-        </w:rPr>
-        <w:t xml:space="preserve">Two options </w:t>
-      </w:r>
-      <w:proofErr w:type="gramStart"/>
-      <w:r>
-        <w:rPr>
-          <w:rFonts w:asciiTheme="majorHAnsi" w:eastAsia="Times New Roman" w:hAnsiTheme="majorHAnsi" w:cs="Tahoma"/>
-          <w:color w:val="595959" w:themeColor="text1" w:themeTint="A6"/>
-          <w:lang w:val="en-US"/>
-        </w:rPr>
-        <w:t>later on</w:t>
-      </w:r>
-      <w:proofErr w:type="gramEnd"/>
-      <w:r>
-        <w:rPr>
-          <w:rFonts w:asciiTheme="majorHAnsi" w:eastAsia="Times New Roman" w:hAnsiTheme="majorHAnsi" w:cs="Tahoma"/>
-          <w:color w:val="595959" w:themeColor="text1" w:themeTint="A6"/>
-          <w:lang w:val="en-US"/>
-        </w:rPr>
-        <w:t>:</w:t>
-      </w:r>
     </w:p>
     <w:p>
       <w:pPr>
@@ -2682,6 +2855,14 @@
           <w:lang w:val="en-US"/>
         </w:rPr>
       </w:pPr>
+      <w:r>
+        <w:rPr>
+          <w:rFonts w:asciiTheme="majorHAnsi" w:eastAsia="Times New Roman" w:hAnsiTheme="majorHAnsi" w:cs="Tahoma"/>
+          <w:color w:val="595959" w:themeColor="text1" w:themeTint="A6"/>
+          <w:lang w:val="en-US"/>
+        </w:rPr>
+        <w:t>- Client stops paying -&gt; Clients goes beyond a certain limit -&gt; Program determines project suspended.</w:t>
+      </w:r>
     </w:p>
     <w:p>
       <w:pPr>
@@ -2693,14 +2874,6 @@
           <w:lang w:val="en-US"/>
         </w:rPr>
       </w:pPr>
-      <w:r>
-        <w:rPr>
-          <w:rFonts w:asciiTheme="majorHAnsi" w:eastAsia="Times New Roman" w:hAnsiTheme="majorHAnsi" w:cs="Tahoma"/>
-          <w:color w:val="595959" w:themeColor="text1" w:themeTint="A6"/>
-          <w:lang w:val="en-US"/>
-        </w:rPr>
-        <w:t>- Client stops paying -&gt; Clients goes beyond a certain limit -&gt; Program determines project suspended.</w:t>
-      </w:r>
     </w:p>
     <w:p>
       <w:pPr>
@@ -2712,6 +2885,32 @@
           <w:lang w:val="en-US"/>
         </w:rPr>
       </w:pPr>
+      <w:r>
+        <w:rPr>
+          <w:rFonts w:asciiTheme="majorHAnsi" w:eastAsia="Times New Roman" w:hAnsiTheme="majorHAnsi" w:cs="Tahoma"/>
+          <w:color w:val="595959" w:themeColor="text1" w:themeTint="A6"/>
+          <w:lang w:val="en-US"/>
+        </w:rPr>
+        <w:t xml:space="preserve">- Client finds bug or wants a change -&gt; Dev employee opens project -&gt; sees </w:t>
+      </w:r>
+      <w:proofErr w:type="gramStart"/>
+      <w:r>
+        <w:rPr>
+          <w:rFonts w:asciiTheme="majorHAnsi" w:eastAsia="Times New Roman" w:hAnsiTheme="majorHAnsi" w:cs="Tahoma"/>
+          <w:color w:val="595959" w:themeColor="text1" w:themeTint="A6"/>
+          <w:lang w:val="en-US"/>
+        </w:rPr>
+        <w:t>whether or not</w:t>
+      </w:r>
+      <w:proofErr w:type="gramEnd"/>
+      <w:r>
+        <w:rPr>
+          <w:rFonts w:asciiTheme="majorHAnsi" w:eastAsia="Times New Roman" w:hAnsiTheme="majorHAnsi" w:cs="Tahoma"/>
+          <w:color w:val="595959" w:themeColor="text1" w:themeTint="A6"/>
+          <w:lang w:val="en-US"/>
+        </w:rPr>
+        <w:t xml:space="preserve"> the client has a maintenance contract -&gt; If they do, project should be able to be opened again.</w:t>
+      </w:r>
     </w:p>
     <w:p>
       <w:pPr>
@@ -2719,7 +2918,7 @@
         <w:spacing w:after="0" w:line="240" w:lineRule="auto"/>
         <w:rPr>
           <w:rFonts w:asciiTheme="majorHAnsi" w:eastAsia="Times New Roman" w:hAnsiTheme="majorHAnsi" w:cs="Tahoma"/>
-          <w:color w:val="595959" w:themeColor="text1" w:themeTint="A6"/>
+          <w:color w:val="E65B01" w:themeColor="accent1" w:themeShade="BF"/>
           <w:lang w:val="en-US"/>
         </w:rPr>
       </w:pPr>
@@ -2729,63 +2928,18 @@
           <w:color w:val="595959" w:themeColor="text1" w:themeTint="A6"/>
           <w:lang w:val="en-US"/>
         </w:rPr>
-        <w:t xml:space="preserve">- Client finds bug or wants a change -&gt; Dev employee opens project -&gt; sees </w:t>
-      </w:r>
-      <w:proofErr w:type="gramStart"/>
+        <w:t>-&gt; If they do not, they are send to sales who take care of the rest.</w:t>
+      </w:r>
       <w:r>
         <w:rPr>
           <w:rFonts w:asciiTheme="majorHAnsi" w:eastAsia="Times New Roman" w:hAnsiTheme="majorHAnsi" w:cs="Tahoma"/>
-          <w:color w:val="595959" w:themeColor="text1" w:themeTint="A6"/>
-          <w:lang w:val="en-US"/>
-        </w:rPr>
-        <w:t>whether or not</w:t>
-      </w:r>
-      <w:proofErr w:type="gramEnd"/>
-      <w:r>
-        <w:rPr>
-          <w:rFonts w:asciiTheme="majorHAnsi" w:eastAsia="Times New Roman" w:hAnsiTheme="majorHAnsi" w:cs="Tahoma"/>
-          <w:color w:val="595959" w:themeColor="text1" w:themeTint="A6"/>
-          <w:lang w:val="en-US"/>
-        </w:rPr>
-        <w:t xml:space="preserve"> the client has a maintenance contract -&gt; If they do, project should be able to be opened again.</w:t>
-      </w:r>
-    </w:p>
-    <w:p>
-      <w:pPr>
-        <w:shd w:val="clear" w:color="auto" w:fill="FFFFFF"/>
-        <w:spacing w:after="0" w:line="240" w:lineRule="auto"/>
-        <w:rPr>
-          <w:rFonts w:asciiTheme="majorHAnsi" w:eastAsia="Times New Roman" w:hAnsiTheme="majorHAnsi" w:cs="Tahoma"/>
-          <w:color w:val="595959" w:themeColor="text1" w:themeTint="A6"/>
-          <w:lang w:val="en-US"/>
-        </w:rPr>
-      </w:pPr>
-      <w:r>
-        <w:rPr>
-          <w:rFonts w:asciiTheme="majorHAnsi" w:eastAsia="Times New Roman" w:hAnsiTheme="majorHAnsi" w:cs="Tahoma"/>
-          <w:color w:val="595959" w:themeColor="text1" w:themeTint="A6"/>
-          <w:lang w:val="en-US"/>
-        </w:rPr>
-        <w:t xml:space="preserve">-&gt; If they do not, they are </w:t>
-      </w:r>
-      <w:proofErr w:type="gramStart"/>
-      <w:r>
-        <w:rPr>
-          <w:rFonts w:asciiTheme="majorHAnsi" w:eastAsia="Times New Roman" w:hAnsiTheme="majorHAnsi" w:cs="Tahoma"/>
-          <w:color w:val="595959" w:themeColor="text1" w:themeTint="A6"/>
-          <w:lang w:val="en-US"/>
-        </w:rPr>
-        <w:t>send</w:t>
-      </w:r>
-      <w:proofErr w:type="gramEnd"/>
-      <w:r>
-        <w:rPr>
-          <w:rFonts w:asciiTheme="majorHAnsi" w:eastAsia="Times New Roman" w:hAnsiTheme="majorHAnsi" w:cs="Tahoma"/>
-          <w:color w:val="595959" w:themeColor="text1" w:themeTint="A6"/>
-          <w:lang w:val="en-US"/>
-        </w:rPr>
-        <w:t xml:space="preserve"> to sales who take care of the rest.</w:t>
-      </w:r>
+          <w:color w:val="E65B01" w:themeColor="accent1" w:themeShade="BF"/>
+          <w:lang w:val="en-US"/>
+        </w:rPr>
+        <w:t xml:space="preserve">” </w:t>
+      </w:r>
+      <w:bookmarkStart w:id="1" w:name="_GoBack"/>
+      <w:bookmarkEnd w:id="1"/>
     </w:p>
     <w:sectPr>
       <w:footerReference w:type="default" r:id="rId9"/>
@@ -4059,6 +4213,7 @@
   <w:style w:type="character" w:default="1" w:styleId="Standaardalinea-lettertype">
     <w:name w:val="Default Paragraph Font"/>
     <w:uiPriority w:val="1"/>
+    <w:semiHidden/>
     <w:unhideWhenUsed/>
   </w:style>
   <w:style w:type="table" w:default="1" w:styleId="Standaardtabel">

</xml_diff>